<commit_message>
check lỗi file 4_v1
</commit_message>
<xml_diff>
--- a/4_OOAD/v1/17_4_ApplicationDevelopment_OOAD_v1.docx
+++ b/4_OOAD/v1/17_4_ApplicationDevelopment_OOAD_v1.docx
@@ -316,15 +316,14 @@
         <w:rPr>
           <w:rFonts w:ascii="Times New Roman" w:hAnsi="Times New Roman" w:cs="Times New Roman"/>
           <w:b/>
-          <w:noProof/>
           <w:sz w:val="26"/>
           <w:szCs w:val="26"/>
         </w:rPr>
         <w:drawing>
-          <wp:inline distT="0" distB="0" distL="0" distR="0" wp14:anchorId="3D49B668" wp14:editId="3DA545FB">
-            <wp:extent cx="6507480" cy="4579620"/>
-            <wp:effectExtent l="0" t="0" r="7620" b="0"/>
-            <wp:docPr id="532066576" name="Picture 1"/>
+          <wp:inline distT="0" distB="0" distL="0" distR="0" wp14:anchorId="7F19A073" wp14:editId="5ED443C0">
+            <wp:extent cx="6511925" cy="4476750"/>
+            <wp:effectExtent l="0" t="0" r="3175" b="0"/>
+            <wp:docPr id="1920112796" name="Picture 1" descr="A screenshot of a computer&#10;&#10;Description automatically generated"/>
             <wp:cNvGraphicFramePr>
               <a:graphicFrameLocks xmlns:a="http://schemas.openxmlformats.org/drawingml/2006/main" noChangeAspect="1"/>
             </wp:cNvGraphicFramePr>
@@ -332,36 +331,23 @@
               <a:graphicData uri="http://schemas.openxmlformats.org/drawingml/2006/picture">
                 <pic:pic xmlns:pic="http://schemas.openxmlformats.org/drawingml/2006/picture">
                   <pic:nvPicPr>
-                    <pic:cNvPr id="0" name="Picture 1"/>
-                    <pic:cNvPicPr>
-                      <a:picLocks noChangeAspect="1" noChangeArrowheads="1"/>
-                    </pic:cNvPicPr>
+                    <pic:cNvPr id="1920112796" name="Picture 1" descr="A screenshot of a computer&#10;&#10;Description automatically generated"/>
+                    <pic:cNvPicPr/>
                   </pic:nvPicPr>
                   <pic:blipFill>
-                    <a:blip r:embed="rId8" cstate="print">
-                      <a:extLst>
-                        <a:ext uri="{28A0092B-C50C-407E-A947-70E740481C1C}">
-                          <a14:useLocalDpi xmlns:a14="http://schemas.microsoft.com/office/drawing/2010/main" val="0"/>
-                        </a:ext>
-                      </a:extLst>
-                    </a:blip>
-                    <a:srcRect/>
+                    <a:blip r:embed="rId8"/>
                     <a:stretch>
                       <a:fillRect/>
                     </a:stretch>
                   </pic:blipFill>
-                  <pic:spPr bwMode="auto">
+                  <pic:spPr>
                     <a:xfrm>
                       <a:off x="0" y="0"/>
-                      <a:ext cx="6507480" cy="4579620"/>
+                      <a:ext cx="6511925" cy="4476750"/>
                     </a:xfrm>
                     <a:prstGeom prst="rect">
                       <a:avLst/>
                     </a:prstGeom>
-                    <a:noFill/>
-                    <a:ln>
-                      <a:noFill/>
-                    </a:ln>
                   </pic:spPr>
                 </pic:pic>
               </a:graphicData>
@@ -522,7 +508,7 @@
         </w:tc>
         <w:tc>
           <w:tcPr>
-            <w:tcW w:w="1256" w:type="dxa"/>
+            <w:tcW w:w="1357" w:type="dxa"/>
           </w:tcPr>
           <w:p>
             <w:pPr>
@@ -669,7 +655,7 @@
         </w:tc>
         <w:tc>
           <w:tcPr>
-            <w:tcW w:w="1256" w:type="dxa"/>
+            <w:tcW w:w="1357" w:type="dxa"/>
           </w:tcPr>
           <w:p>
             <w:pPr>
@@ -786,7 +772,7 @@
         </w:tc>
         <w:tc>
           <w:tcPr>
-            <w:tcW w:w="1256" w:type="dxa"/>
+            <w:tcW w:w="1357" w:type="dxa"/>
           </w:tcPr>
           <w:p>
             <w:pPr>
@@ -929,7 +915,7 @@
         </w:tc>
         <w:tc>
           <w:tcPr>
-            <w:tcW w:w="1256" w:type="dxa"/>
+            <w:tcW w:w="1357" w:type="dxa"/>
           </w:tcPr>
           <w:p>
             <w:pPr>
@@ -981,7 +967,34 @@
                 <w:sz w:val="26"/>
                 <w:szCs w:val="26"/>
               </w:rPr>
-              <w:t>Không được chứa ký tự đặc biệt</w:t>
+              <w:t>K</w:t>
+            </w:r>
+            <w:r>
+              <w:rPr>
+                <w:rFonts w:ascii="Times New Roman" w:hAnsi="Times New Roman"/>
+                <w:bCs/>
+                <w:sz w:val="26"/>
+                <w:szCs w:val="26"/>
+              </w:rPr>
+              <w:t>hông dược để trống, k</w:t>
+            </w:r>
+            <w:r>
+              <w:rPr>
+                <w:rFonts w:ascii="Times New Roman" w:hAnsi="Times New Roman"/>
+                <w:bCs/>
+                <w:sz w:val="26"/>
+                <w:szCs w:val="26"/>
+              </w:rPr>
+              <w:t>hông được chứa ký tự đặc biệt</w:t>
+            </w:r>
+            <w:r>
+              <w:rPr>
+                <w:rFonts w:ascii="Times New Roman" w:hAnsi="Times New Roman"/>
+                <w:bCs/>
+                <w:sz w:val="26"/>
+                <w:szCs w:val="26"/>
+              </w:rPr>
+              <w:t xml:space="preserve"> hoặc số, viết hoa chữ cái đầu.</w:t>
             </w:r>
           </w:p>
         </w:tc>
@@ -1063,7 +1076,7 @@
         </w:tc>
         <w:tc>
           <w:tcPr>
-            <w:tcW w:w="1256" w:type="dxa"/>
+            <w:tcW w:w="1357" w:type="dxa"/>
           </w:tcPr>
           <w:p>
             <w:pPr>
@@ -1225,7 +1238,7 @@
         </w:tc>
         <w:tc>
           <w:tcPr>
-            <w:tcW w:w="1256" w:type="dxa"/>
+            <w:tcW w:w="1357" w:type="dxa"/>
           </w:tcPr>
           <w:p>
             <w:pPr>
@@ -1395,7 +1408,7 @@
         </w:tc>
         <w:tc>
           <w:tcPr>
-            <w:tcW w:w="1256" w:type="dxa"/>
+            <w:tcW w:w="1357" w:type="dxa"/>
           </w:tcPr>
           <w:p>
             <w:pPr>
@@ -1529,7 +1542,7 @@
         </w:tc>
         <w:tc>
           <w:tcPr>
-            <w:tcW w:w="1256" w:type="dxa"/>
+            <w:tcW w:w="1357" w:type="dxa"/>
           </w:tcPr>
           <w:p>
             <w:pPr>
@@ -1674,7 +1687,7 @@
         </w:tc>
         <w:tc>
           <w:tcPr>
-            <w:tcW w:w="1256" w:type="dxa"/>
+            <w:tcW w:w="1357" w:type="dxa"/>
           </w:tcPr>
           <w:p>
             <w:pPr>
@@ -1808,7 +1821,7 @@
         </w:tc>
         <w:tc>
           <w:tcPr>
-            <w:tcW w:w="1256" w:type="dxa"/>
+            <w:tcW w:w="1357" w:type="dxa"/>
           </w:tcPr>
           <w:p>
             <w:pPr>
@@ -1942,7 +1955,7 @@
         </w:tc>
         <w:tc>
           <w:tcPr>
-            <w:tcW w:w="1256" w:type="dxa"/>
+            <w:tcW w:w="1357" w:type="dxa"/>
           </w:tcPr>
           <w:p>
             <w:pPr>
@@ -2085,7 +2098,7 @@
         </w:tc>
         <w:tc>
           <w:tcPr>
-            <w:tcW w:w="1256" w:type="dxa"/>
+            <w:tcW w:w="1357" w:type="dxa"/>
           </w:tcPr>
           <w:p>
             <w:pPr>
@@ -2223,7 +2236,7 @@
         </w:tc>
         <w:tc>
           <w:tcPr>
-            <w:tcW w:w="1256" w:type="dxa"/>
+            <w:tcW w:w="1357" w:type="dxa"/>
           </w:tcPr>
           <w:p>
             <w:pPr>
@@ -2340,7 +2353,7 @@
         </w:tc>
         <w:tc>
           <w:tcPr>
-            <w:tcW w:w="1256" w:type="dxa"/>
+            <w:tcW w:w="1357" w:type="dxa"/>
           </w:tcPr>
           <w:p>
             <w:pPr>
@@ -2506,7 +2519,7 @@
         </w:tc>
         <w:tc>
           <w:tcPr>
-            <w:tcW w:w="1256" w:type="dxa"/>
+            <w:tcW w:w="1357" w:type="dxa"/>
           </w:tcPr>
           <w:p>
             <w:pPr>
@@ -2556,19 +2569,29 @@
             <w:r>
               <w:rPr>
                 <w:rFonts w:ascii="Times New Roman" w:hAnsi="Times New Roman"/>
-                <w:sz w:val="26"/>
-                <w:szCs w:val="26"/>
-              </w:rPr>
-              <w:t>Không</w:t>
-            </w:r>
-            <w:r>
-              <w:rPr>
-                <w:rFonts w:ascii="Times New Roman" w:hAnsi="Times New Roman"/>
-                <w:sz w:val="26"/>
-                <w:szCs w:val="26"/>
-                <w:lang w:val="vi-VN"/>
-              </w:rPr>
-              <w:t xml:space="preserve"> được nhập các ký tự đặc biệt ngoài bảng chữ cái.</w:t>
+                <w:bCs/>
+                <w:sz w:val="26"/>
+                <w:szCs w:val="26"/>
+              </w:rPr>
+              <w:t>Không dược để trống, k</w:t>
+            </w:r>
+            <w:r>
+              <w:rPr>
+                <w:rFonts w:ascii="Times New Roman" w:hAnsi="Times New Roman"/>
+                <w:bCs/>
+                <w:sz w:val="26"/>
+                <w:szCs w:val="26"/>
+              </w:rPr>
+              <w:t>hông được chứa ký tự đặc biệt</w:t>
+            </w:r>
+            <w:r>
+              <w:rPr>
+                <w:rFonts w:ascii="Times New Roman" w:hAnsi="Times New Roman"/>
+                <w:bCs/>
+                <w:sz w:val="26"/>
+                <w:szCs w:val="26"/>
+              </w:rPr>
+              <w:t xml:space="preserve"> hoặc số, viết hoa chữ cái đầu.</w:t>
             </w:r>
           </w:p>
         </w:tc>
@@ -2651,7 +2674,7 @@
         </w:tc>
         <w:tc>
           <w:tcPr>
-            <w:tcW w:w="1256" w:type="dxa"/>
+            <w:tcW w:w="1357" w:type="dxa"/>
           </w:tcPr>
           <w:p>
             <w:pPr>
@@ -2763,6 +2786,7 @@
                 <w:sz w:val="26"/>
                 <w:szCs w:val="26"/>
               </w:rPr>
+              <w:lastRenderedPageBreak/>
               <w:t>2.4</w:t>
             </w:r>
           </w:p>
@@ -2790,13 +2814,29 @@
                 <w:sz w:val="26"/>
                 <w:szCs w:val="26"/>
               </w:rPr>
-              <w:t>setMatKhau(String matKhau)</w:t>
-            </w:r>
-          </w:p>
-        </w:tc>
-        <w:tc>
-          <w:tcPr>
-            <w:tcW w:w="1256" w:type="dxa"/>
+              <w:t>setMatKhau(</w:t>
+            </w:r>
+            <w:r>
+              <w:rPr>
+                <w:rFonts w:ascii="Times New Roman" w:hAnsi="Times New Roman"/>
+                <w:sz w:val="26"/>
+                <w:szCs w:val="26"/>
+              </w:rPr>
+              <w:t>string</w:t>
+            </w:r>
+            <w:r>
+              <w:rPr>
+                <w:rFonts w:ascii="Times New Roman" w:hAnsi="Times New Roman"/>
+                <w:sz w:val="26"/>
+                <w:szCs w:val="26"/>
+              </w:rPr>
+              <w:t xml:space="preserve"> matKhau)</w:t>
+            </w:r>
+          </w:p>
+        </w:tc>
+        <w:tc>
+          <w:tcPr>
+            <w:tcW w:w="1357" w:type="dxa"/>
           </w:tcPr>
           <w:p>
             <w:pPr>
@@ -2931,7 +2971,7 @@
         </w:tc>
         <w:tc>
           <w:tcPr>
-            <w:tcW w:w="1256" w:type="dxa"/>
+            <w:tcW w:w="1357" w:type="dxa"/>
           </w:tcPr>
           <w:p>
             <w:pPr>
@@ -3095,7 +3135,7 @@
         </w:tc>
         <w:tc>
           <w:tcPr>
-            <w:tcW w:w="1256" w:type="dxa"/>
+            <w:tcW w:w="1357" w:type="dxa"/>
           </w:tcPr>
           <w:p>
             <w:pPr>
@@ -3142,6 +3182,25 @@
                 <w:lang w:val="vi-VN"/>
               </w:rPr>
             </w:pPr>
+            <w:r>
+              <w:rPr>
+                <w:rFonts w:ascii="Times New Roman" w:hAnsi="Times New Roman"/>
+                <w:bCs/>
+                <w:sz w:val="26"/>
+                <w:szCs w:val="26"/>
+              </w:rPr>
+              <w:t>Không</w:t>
+            </w:r>
+            <w:r>
+              <w:rPr>
+                <w:rFonts w:ascii="Times New Roman" w:hAnsi="Times New Roman"/>
+                <w:bCs/>
+                <w:sz w:val="26"/>
+                <w:szCs w:val="26"/>
+                <w:lang w:val="vi-VN"/>
+              </w:rPr>
+              <w:t xml:space="preserve"> được để trống.</w:t>
+            </w:r>
           </w:p>
         </w:tc>
         <w:tc>
@@ -3190,7 +3249,6 @@
                 <w:sz w:val="26"/>
                 <w:szCs w:val="26"/>
               </w:rPr>
-              <w:lastRenderedPageBreak/>
               <w:t>2.7</w:t>
             </w:r>
           </w:p>
@@ -3224,7 +3282,7 @@
         </w:tc>
         <w:tc>
           <w:tcPr>
-            <w:tcW w:w="1256" w:type="dxa"/>
+            <w:tcW w:w="1357" w:type="dxa"/>
           </w:tcPr>
           <w:p>
             <w:pPr>
@@ -3270,6 +3328,15 @@
                 <w:szCs w:val="26"/>
               </w:rPr>
             </w:pPr>
+            <w:r>
+              <w:rPr>
+                <w:rFonts w:ascii="Times New Roman" w:hAnsi="Times New Roman"/>
+                <w:bCs/>
+                <w:sz w:val="26"/>
+                <w:szCs w:val="26"/>
+              </w:rPr>
+              <w:t>Phải là một dãy số có 10 ký tự, bắt đầu bằng số 0</w:t>
+            </w:r>
           </w:p>
         </w:tc>
         <w:tc>
@@ -3351,7 +3418,7 @@
         </w:tc>
         <w:tc>
           <w:tcPr>
-            <w:tcW w:w="1256" w:type="dxa"/>
+            <w:tcW w:w="1357" w:type="dxa"/>
           </w:tcPr>
           <w:p>
             <w:pPr>
@@ -3397,6 +3464,15 @@
                 <w:szCs w:val="26"/>
               </w:rPr>
             </w:pPr>
+            <w:r>
+              <w:rPr>
+                <w:rFonts w:ascii="Times New Roman" w:hAnsi="Times New Roman"/>
+                <w:bCs/>
+                <w:sz w:val="26"/>
+                <w:szCs w:val="26"/>
+              </w:rPr>
+              <w:t>Phải là một dãy số có 12 ký tự</w:t>
+            </w:r>
           </w:p>
         </w:tc>
         <w:tc>
@@ -3481,7 +3557,7 @@
         </w:tc>
         <w:tc>
           <w:tcPr>
-            <w:tcW w:w="1256" w:type="dxa"/>
+            <w:tcW w:w="1357" w:type="dxa"/>
           </w:tcPr>
           <w:p>
             <w:pPr>
@@ -3527,6 +3603,15 @@
                 <w:szCs w:val="26"/>
               </w:rPr>
             </w:pPr>
+            <w:r>
+              <w:rPr>
+                <w:rFonts w:ascii="Times New Roman" w:hAnsi="Times New Roman"/>
+                <w:bCs/>
+                <w:sz w:val="26"/>
+                <w:szCs w:val="26"/>
+              </w:rPr>
+              <w:t>Không được rỗng</w:t>
+            </w:r>
           </w:p>
         </w:tc>
         <w:tc>
@@ -3611,7 +3696,7 @@
         </w:tc>
         <w:tc>
           <w:tcPr>
-            <w:tcW w:w="1256" w:type="dxa"/>
+            <w:tcW w:w="1357" w:type="dxa"/>
           </w:tcPr>
           <w:p>
             <w:pPr>
@@ -3657,6 +3742,15 @@
                 <w:szCs w:val="26"/>
               </w:rPr>
             </w:pPr>
+            <w:r>
+              <w:rPr>
+                <w:rFonts w:ascii="Times New Roman" w:hAnsi="Times New Roman"/>
+                <w:bCs/>
+                <w:sz w:val="26"/>
+                <w:szCs w:val="26"/>
+              </w:rPr>
+              <w:t>Chỉ có thể là true hoặc false</w:t>
+            </w:r>
           </w:p>
         </w:tc>
         <w:tc>
@@ -3741,30 +3835,30 @@
         </w:tc>
         <w:tc>
           <w:tcPr>
-            <w:tcW w:w="1256" w:type="dxa"/>
-          </w:tcPr>
-          <w:p>
-            <w:pPr>
-              <w:tabs>
-                <w:tab w:val="center" w:pos="1701"/>
-                <w:tab w:val="center" w:pos="4536"/>
-                <w:tab w:val="center" w:pos="7938"/>
-              </w:tabs>
-              <w:rPr>
-                <w:rFonts w:ascii="Times New Roman" w:hAnsi="Times New Roman"/>
-                <w:b/>
-                <w:sz w:val="26"/>
-                <w:szCs w:val="26"/>
-              </w:rPr>
-            </w:pPr>
-            <w:r>
-              <w:rPr>
-                <w:rFonts w:ascii="Times New Roman" w:hAnsi="Times New Roman"/>
-                <w:b/>
-                <w:sz w:val="26"/>
-                <w:szCs w:val="26"/>
-              </w:rPr>
-              <w:t>String</w:t>
+            <w:tcW w:w="1357" w:type="dxa"/>
+          </w:tcPr>
+          <w:p>
+            <w:pPr>
+              <w:tabs>
+                <w:tab w:val="center" w:pos="1701"/>
+                <w:tab w:val="center" w:pos="4536"/>
+                <w:tab w:val="center" w:pos="7938"/>
+              </w:tabs>
+              <w:rPr>
+                <w:rFonts w:ascii="Times New Roman" w:hAnsi="Times New Roman"/>
+                <w:b/>
+                <w:sz w:val="26"/>
+                <w:szCs w:val="26"/>
+              </w:rPr>
+            </w:pPr>
+            <w:r>
+              <w:rPr>
+                <w:rFonts w:ascii="Times New Roman" w:hAnsi="Times New Roman"/>
+                <w:b/>
+                <w:sz w:val="26"/>
+                <w:szCs w:val="26"/>
+              </w:rPr>
+              <w:t>string</w:t>
             </w:r>
           </w:p>
         </w:tc>
@@ -3871,30 +3965,30 @@
         </w:tc>
         <w:tc>
           <w:tcPr>
-            <w:tcW w:w="1256" w:type="dxa"/>
-          </w:tcPr>
-          <w:p>
-            <w:pPr>
-              <w:tabs>
-                <w:tab w:val="center" w:pos="1701"/>
-                <w:tab w:val="center" w:pos="4536"/>
-                <w:tab w:val="center" w:pos="7938"/>
-              </w:tabs>
-              <w:rPr>
-                <w:rFonts w:ascii="Times New Roman" w:hAnsi="Times New Roman"/>
-                <w:b/>
-                <w:sz w:val="26"/>
-                <w:szCs w:val="26"/>
-              </w:rPr>
-            </w:pPr>
-            <w:r>
-              <w:rPr>
-                <w:rFonts w:ascii="Times New Roman" w:hAnsi="Times New Roman"/>
-                <w:b/>
-                <w:sz w:val="26"/>
-                <w:szCs w:val="26"/>
-              </w:rPr>
-              <w:t>String</w:t>
+            <w:tcW w:w="1357" w:type="dxa"/>
+          </w:tcPr>
+          <w:p>
+            <w:pPr>
+              <w:tabs>
+                <w:tab w:val="center" w:pos="1701"/>
+                <w:tab w:val="center" w:pos="4536"/>
+                <w:tab w:val="center" w:pos="7938"/>
+              </w:tabs>
+              <w:rPr>
+                <w:rFonts w:ascii="Times New Roman" w:hAnsi="Times New Roman"/>
+                <w:b/>
+                <w:sz w:val="26"/>
+                <w:szCs w:val="26"/>
+              </w:rPr>
+            </w:pPr>
+            <w:r>
+              <w:rPr>
+                <w:rFonts w:ascii="Times New Roman" w:hAnsi="Times New Roman"/>
+                <w:b/>
+                <w:sz w:val="26"/>
+                <w:szCs w:val="26"/>
+              </w:rPr>
+              <w:t>string</w:t>
             </w:r>
           </w:p>
         </w:tc>
@@ -4001,7 +4095,7 @@
         </w:tc>
         <w:tc>
           <w:tcPr>
-            <w:tcW w:w="1256" w:type="dxa"/>
+            <w:tcW w:w="1357" w:type="dxa"/>
           </w:tcPr>
           <w:p>
             <w:pPr>
@@ -4131,30 +4225,30 @@
         </w:tc>
         <w:tc>
           <w:tcPr>
-            <w:tcW w:w="1256" w:type="dxa"/>
-          </w:tcPr>
-          <w:p>
-            <w:pPr>
-              <w:tabs>
-                <w:tab w:val="center" w:pos="1701"/>
-                <w:tab w:val="center" w:pos="4536"/>
-                <w:tab w:val="center" w:pos="7938"/>
-              </w:tabs>
-              <w:rPr>
-                <w:rFonts w:ascii="Times New Roman" w:hAnsi="Times New Roman"/>
-                <w:b/>
-                <w:sz w:val="26"/>
-                <w:szCs w:val="26"/>
-              </w:rPr>
-            </w:pPr>
-            <w:r>
-              <w:rPr>
-                <w:rFonts w:ascii="Times New Roman" w:hAnsi="Times New Roman"/>
-                <w:b/>
-                <w:sz w:val="26"/>
-                <w:szCs w:val="26"/>
-              </w:rPr>
-              <w:t>String</w:t>
+            <w:tcW w:w="1357" w:type="dxa"/>
+          </w:tcPr>
+          <w:p>
+            <w:pPr>
+              <w:tabs>
+                <w:tab w:val="center" w:pos="1701"/>
+                <w:tab w:val="center" w:pos="4536"/>
+                <w:tab w:val="center" w:pos="7938"/>
+              </w:tabs>
+              <w:rPr>
+                <w:rFonts w:ascii="Times New Roman" w:hAnsi="Times New Roman"/>
+                <w:b/>
+                <w:sz w:val="26"/>
+                <w:szCs w:val="26"/>
+              </w:rPr>
+            </w:pPr>
+            <w:r>
+              <w:rPr>
+                <w:rFonts w:ascii="Times New Roman" w:hAnsi="Times New Roman"/>
+                <w:b/>
+                <w:sz w:val="26"/>
+                <w:szCs w:val="26"/>
+              </w:rPr>
+              <w:t>string</w:t>
             </w:r>
           </w:p>
         </w:tc>
@@ -4261,7 +4355,7 @@
         </w:tc>
         <w:tc>
           <w:tcPr>
-            <w:tcW w:w="1256" w:type="dxa"/>
+            <w:tcW w:w="1357" w:type="dxa"/>
           </w:tcPr>
           <w:p>
             <w:pPr>
@@ -4391,7 +4485,7 @@
         </w:tc>
         <w:tc>
           <w:tcPr>
-            <w:tcW w:w="1256" w:type="dxa"/>
+            <w:tcW w:w="1357" w:type="dxa"/>
           </w:tcPr>
           <w:p>
             <w:pPr>
@@ -4521,30 +4615,30 @@
         </w:tc>
         <w:tc>
           <w:tcPr>
-            <w:tcW w:w="1256" w:type="dxa"/>
-          </w:tcPr>
-          <w:p>
-            <w:pPr>
-              <w:tabs>
-                <w:tab w:val="center" w:pos="1701"/>
-                <w:tab w:val="center" w:pos="4536"/>
-                <w:tab w:val="center" w:pos="7938"/>
-              </w:tabs>
-              <w:rPr>
-                <w:rFonts w:ascii="Times New Roman" w:hAnsi="Times New Roman"/>
-                <w:b/>
-                <w:sz w:val="26"/>
-                <w:szCs w:val="26"/>
-              </w:rPr>
-            </w:pPr>
-            <w:r>
-              <w:rPr>
-                <w:rFonts w:ascii="Times New Roman" w:hAnsi="Times New Roman"/>
-                <w:b/>
-                <w:sz w:val="26"/>
-                <w:szCs w:val="26"/>
-              </w:rPr>
-              <w:t>String</w:t>
+            <w:tcW w:w="1357" w:type="dxa"/>
+          </w:tcPr>
+          <w:p>
+            <w:pPr>
+              <w:tabs>
+                <w:tab w:val="center" w:pos="1701"/>
+                <w:tab w:val="center" w:pos="4536"/>
+                <w:tab w:val="center" w:pos="7938"/>
+              </w:tabs>
+              <w:rPr>
+                <w:rFonts w:ascii="Times New Roman" w:hAnsi="Times New Roman"/>
+                <w:b/>
+                <w:sz w:val="26"/>
+                <w:szCs w:val="26"/>
+              </w:rPr>
+            </w:pPr>
+            <w:r>
+              <w:rPr>
+                <w:rFonts w:ascii="Times New Roman" w:hAnsi="Times New Roman"/>
+                <w:b/>
+                <w:sz w:val="26"/>
+                <w:szCs w:val="26"/>
+              </w:rPr>
+              <w:t>string</w:t>
             </w:r>
           </w:p>
         </w:tc>
@@ -4651,30 +4745,30 @@
         </w:tc>
         <w:tc>
           <w:tcPr>
-            <w:tcW w:w="1256" w:type="dxa"/>
-          </w:tcPr>
-          <w:p>
-            <w:pPr>
-              <w:tabs>
-                <w:tab w:val="center" w:pos="1701"/>
-                <w:tab w:val="center" w:pos="4536"/>
-                <w:tab w:val="center" w:pos="7938"/>
-              </w:tabs>
-              <w:rPr>
-                <w:rFonts w:ascii="Times New Roman" w:hAnsi="Times New Roman"/>
-                <w:b/>
-                <w:sz w:val="26"/>
-                <w:szCs w:val="26"/>
-              </w:rPr>
-            </w:pPr>
-            <w:r>
-              <w:rPr>
-                <w:rFonts w:ascii="Times New Roman" w:hAnsi="Times New Roman"/>
-                <w:b/>
-                <w:sz w:val="26"/>
-                <w:szCs w:val="26"/>
-              </w:rPr>
-              <w:t>String</w:t>
+            <w:tcW w:w="1357" w:type="dxa"/>
+          </w:tcPr>
+          <w:p>
+            <w:pPr>
+              <w:tabs>
+                <w:tab w:val="center" w:pos="1701"/>
+                <w:tab w:val="center" w:pos="4536"/>
+                <w:tab w:val="center" w:pos="7938"/>
+              </w:tabs>
+              <w:rPr>
+                <w:rFonts w:ascii="Times New Roman" w:hAnsi="Times New Roman"/>
+                <w:b/>
+                <w:sz w:val="26"/>
+                <w:szCs w:val="26"/>
+              </w:rPr>
+            </w:pPr>
+            <w:r>
+              <w:rPr>
+                <w:rFonts w:ascii="Times New Roman" w:hAnsi="Times New Roman"/>
+                <w:b/>
+                <w:sz w:val="26"/>
+                <w:szCs w:val="26"/>
+              </w:rPr>
+              <w:t>string</w:t>
             </w:r>
           </w:p>
         </w:tc>
@@ -4779,30 +4873,30 @@
         </w:tc>
         <w:tc>
           <w:tcPr>
-            <w:tcW w:w="1256" w:type="dxa"/>
-          </w:tcPr>
-          <w:p>
-            <w:pPr>
-              <w:tabs>
-                <w:tab w:val="center" w:pos="1701"/>
-                <w:tab w:val="center" w:pos="4536"/>
-                <w:tab w:val="center" w:pos="7938"/>
-              </w:tabs>
-              <w:rPr>
-                <w:rFonts w:ascii="Times New Roman" w:hAnsi="Times New Roman"/>
-                <w:b/>
-                <w:sz w:val="26"/>
-                <w:szCs w:val="26"/>
-              </w:rPr>
-            </w:pPr>
-            <w:r>
-              <w:rPr>
-                <w:rFonts w:ascii="Times New Roman" w:hAnsi="Times New Roman"/>
-                <w:b/>
-                <w:sz w:val="26"/>
-                <w:szCs w:val="26"/>
-              </w:rPr>
-              <w:t>String</w:t>
+            <w:tcW w:w="1357" w:type="dxa"/>
+          </w:tcPr>
+          <w:p>
+            <w:pPr>
+              <w:tabs>
+                <w:tab w:val="center" w:pos="1701"/>
+                <w:tab w:val="center" w:pos="4536"/>
+                <w:tab w:val="center" w:pos="7938"/>
+              </w:tabs>
+              <w:rPr>
+                <w:rFonts w:ascii="Times New Roman" w:hAnsi="Times New Roman"/>
+                <w:b/>
+                <w:sz w:val="26"/>
+                <w:szCs w:val="26"/>
+              </w:rPr>
+            </w:pPr>
+            <w:r>
+              <w:rPr>
+                <w:rFonts w:ascii="Times New Roman" w:hAnsi="Times New Roman"/>
+                <w:b/>
+                <w:sz w:val="26"/>
+                <w:szCs w:val="26"/>
+              </w:rPr>
+              <w:t>string</w:t>
             </w:r>
           </w:p>
         </w:tc>
@@ -4909,7 +5003,7 @@
         </w:tc>
         <w:tc>
           <w:tcPr>
-            <w:tcW w:w="1256" w:type="dxa"/>
+            <w:tcW w:w="1357" w:type="dxa"/>
           </w:tcPr>
           <w:p>
             <w:pPr>
@@ -5040,7 +5134,7 @@
         </w:tc>
         <w:tc>
           <w:tcPr>
-            <w:tcW w:w="1256" w:type="dxa"/>
+            <w:tcW w:w="1357" w:type="dxa"/>
           </w:tcPr>
           <w:p>
             <w:pPr>
@@ -5236,7 +5330,7 @@
         </w:tc>
         <w:tc>
           <w:tcPr>
-            <w:tcW w:w="1256" w:type="dxa"/>
+            <w:tcW w:w="1357" w:type="dxa"/>
           </w:tcPr>
           <w:p>
             <w:pPr>
@@ -5385,34 +5479,17 @@
                 <w:sz w:val="26"/>
                 <w:szCs w:val="26"/>
               </w:rPr>
-              <w:t xml:space="preserve">string matKhau, </w:t>
-            </w:r>
-            <w:r>
-              <w:rPr>
-                <w:rFonts w:ascii="Times New Roman" w:hAnsi="Times New Roman"/>
-                <w:bCs/>
-                <w:sz w:val="26"/>
-                <w:szCs w:val="26"/>
-              </w:rPr>
-              <w:t xml:space="preserve">LocalDate </w:t>
-            </w:r>
-            <w:r>
-              <w:rPr>
-                <w:rFonts w:ascii="Times New Roman" w:hAnsi="Times New Roman"/>
-                <w:bCs/>
-                <w:sz w:val="26"/>
-                <w:szCs w:val="26"/>
-              </w:rPr>
-              <w:t>n</w:t>
-            </w:r>
-            <w:r>
-              <w:rPr>
-                <w:rFonts w:ascii="Times New Roman" w:hAnsi="Times New Roman"/>
-                <w:bCs/>
-                <w:sz w:val="26"/>
-                <w:szCs w:val="26"/>
-              </w:rPr>
-              <w:t>gaySinh, ChucVu chucVu, string soDienThoai, string CCCD, string anhDaiDien, boolean isHoatDong</w:t>
+              <w:t xml:space="preserve">string matKhau, LocalDate ngaySinh, ChucVu chucVu, string soDienThoai, string </w:t>
+            </w:r>
+            <w:r>
+              <w:rPr>
+                <w:rFonts w:ascii="Times New Roman" w:hAnsi="Times New Roman"/>
+                <w:bCs/>
+                <w:sz w:val="26"/>
+                <w:szCs w:val="26"/>
+              </w:rPr>
+              <w:lastRenderedPageBreak/>
+              <w:t>CCCD, string anhDaiDien, boolean isHoatDong</w:t>
             </w:r>
             <w:r>
               <w:rPr>
@@ -5428,7 +5505,7 @@
         </w:tc>
         <w:tc>
           <w:tcPr>
-            <w:tcW w:w="1256" w:type="dxa"/>
+            <w:tcW w:w="1357" w:type="dxa"/>
           </w:tcPr>
           <w:p>
             <w:pPr>
@@ -5549,7 +5626,7 @@
         </w:tc>
         <w:tc>
           <w:tcPr>
-            <w:tcW w:w="1256" w:type="dxa"/>
+            <w:tcW w:w="1357" w:type="dxa"/>
           </w:tcPr>
           <w:p>
             <w:pPr>
@@ -5636,30 +5713,6 @@
         </w:tc>
       </w:tr>
     </w:tbl>
-    <w:p>
-      <w:pPr>
-        <w:pStyle w:val="NormalWeb"/>
-        <w:shd w:val="clear" w:color="auto" w:fill="FFFFFF"/>
-        <w:spacing w:before="180" w:beforeAutospacing="0" w:after="180" w:afterAutospacing="0" w:line="299" w:lineRule="atLeast"/>
-        <w:rPr>
-          <w:color w:val="000000" w:themeColor="text1"/>
-          <w:sz w:val="26"/>
-          <w:szCs w:val="26"/>
-        </w:rPr>
-      </w:pPr>
-    </w:p>
-    <w:p>
-      <w:pPr>
-        <w:pStyle w:val="NormalWeb"/>
-        <w:shd w:val="clear" w:color="auto" w:fill="FFFFFF"/>
-        <w:spacing w:before="180" w:beforeAutospacing="0" w:after="180" w:afterAutospacing="0" w:line="299" w:lineRule="atLeast"/>
-        <w:rPr>
-          <w:color w:val="000000" w:themeColor="text1"/>
-          <w:sz w:val="26"/>
-          <w:szCs w:val="26"/>
-        </w:rPr>
-      </w:pPr>
-    </w:p>
     <w:p>
       <w:pPr>
         <w:pStyle w:val="NormalWeb"/>
@@ -5693,7 +5746,6 @@
           <w:sz w:val="26"/>
           <w:szCs w:val="26"/>
         </w:rPr>
-        <w:lastRenderedPageBreak/>
         <w:t>Thực thể ChucVu</w:t>
       </w:r>
     </w:p>
@@ -6057,7 +6109,7 @@
                 <w:sz w:val="26"/>
                 <w:szCs w:val="26"/>
               </w:rPr>
-              <w:t>S</w:t>
+              <w:t>s</w:t>
             </w:r>
             <w:r>
               <w:rPr>
@@ -6240,7 +6292,7 @@
                 <w:sz w:val="26"/>
                 <w:szCs w:val="26"/>
               </w:rPr>
-              <w:t>String</w:t>
+              <w:t>string</w:t>
             </w:r>
           </w:p>
         </w:tc>
@@ -6270,17 +6322,25 @@
                 <w:sz w:val="26"/>
                 <w:szCs w:val="26"/>
               </w:rPr>
-              <w:t>Tên</w:t>
-            </w:r>
-            <w:r>
-              <w:rPr>
-                <w:rFonts w:ascii="Times New Roman" w:hAnsi="Times New Roman"/>
-                <w:bCs/>
-                <w:sz w:val="26"/>
-                <w:szCs w:val="26"/>
-                <w:lang w:val="vi-VN"/>
-              </w:rPr>
-              <w:t xml:space="preserve"> chức vụ không được để trống.</w:t>
+              <w:t>Không dược để trống, k</w:t>
+            </w:r>
+            <w:r>
+              <w:rPr>
+                <w:rFonts w:ascii="Times New Roman" w:hAnsi="Times New Roman"/>
+                <w:bCs/>
+                <w:sz w:val="26"/>
+                <w:szCs w:val="26"/>
+              </w:rPr>
+              <w:t>hông được chứa ký tự đặc biệt</w:t>
+            </w:r>
+            <w:r>
+              <w:rPr>
+                <w:rFonts w:ascii="Times New Roman" w:hAnsi="Times New Roman"/>
+                <w:bCs/>
+                <w:sz w:val="26"/>
+                <w:szCs w:val="26"/>
+              </w:rPr>
+              <w:t xml:space="preserve"> hoặc số, viết hoa chữ cái đầu.</w:t>
             </w:r>
           </w:p>
         </w:tc>
@@ -6768,6 +6828,33 @@
                 <w:szCs w:val="26"/>
               </w:rPr>
             </w:pPr>
+            <w:r>
+              <w:rPr>
+                <w:rFonts w:ascii="Times New Roman" w:hAnsi="Times New Roman"/>
+                <w:bCs/>
+                <w:sz w:val="26"/>
+                <w:szCs w:val="26"/>
+              </w:rPr>
+              <w:t>Không dược để trống, k</w:t>
+            </w:r>
+            <w:r>
+              <w:rPr>
+                <w:rFonts w:ascii="Times New Roman" w:hAnsi="Times New Roman"/>
+                <w:bCs/>
+                <w:sz w:val="26"/>
+                <w:szCs w:val="26"/>
+              </w:rPr>
+              <w:t>hông được chứa ký tự đặc biệt</w:t>
+            </w:r>
+            <w:r>
+              <w:rPr>
+                <w:rFonts w:ascii="Times New Roman" w:hAnsi="Times New Roman"/>
+                <w:bCs/>
+                <w:sz w:val="26"/>
+                <w:szCs w:val="26"/>
+              </w:rPr>
+              <w:t xml:space="preserve"> hoặc số, viết hoa chữ cái đầu.</w:t>
+            </w:r>
           </w:p>
         </w:tc>
         <w:tc>
@@ -6980,15 +7067,7 @@
                 <w:sz w:val="26"/>
                 <w:szCs w:val="26"/>
               </w:rPr>
-              <w:t>getTenChucVu</w:t>
-            </w:r>
-            <w:r>
-              <w:rPr>
-                <w:rFonts w:ascii="Times New Roman" w:hAnsi="Times New Roman"/>
-                <w:sz w:val="26"/>
-                <w:szCs w:val="26"/>
-              </w:rPr>
-              <w:t>()</w:t>
+              <w:t>getTenChucVu()</w:t>
             </w:r>
           </w:p>
         </w:tc>
@@ -7528,6 +7607,7 @@
                 <w:sz w:val="26"/>
                 <w:szCs w:val="26"/>
               </w:rPr>
+              <w:lastRenderedPageBreak/>
               <w:t>4</w:t>
             </w:r>
           </w:p>
@@ -8085,7 +8165,7 @@
                 <w:sz w:val="26"/>
                 <w:szCs w:val="26"/>
               </w:rPr>
-              <w:t>String</w:t>
+              <w:t>string</w:t>
             </w:r>
           </w:p>
         </w:tc>
@@ -8115,16 +8195,7 @@
                 <w:sz w:val="26"/>
                 <w:szCs w:val="26"/>
               </w:rPr>
-              <w:t>Mã</w:t>
-            </w:r>
-            <w:r>
-              <w:rPr>
-                <w:rFonts w:ascii="Times New Roman" w:hAnsi="Times New Roman"/>
-                <w:bCs/>
-                <w:sz w:val="26"/>
-                <w:szCs w:val="26"/>
-              </w:rPr>
-              <w:t xml:space="preserve"> phiếu đặt phòng</w:t>
+              <w:t>Mã phiếu đặt phòng</w:t>
             </w:r>
             <w:r>
               <w:rPr>
@@ -8153,18 +8224,7 @@
                 <w:szCs w:val="26"/>
                 <w:lang w:val="vi-VN"/>
               </w:rPr>
-              <w:t xml:space="preserve"> </w:t>
-            </w:r>
-            <w:r>
-              <w:rPr>
-                <w:rFonts w:ascii="Times New Roman" w:hAnsi="Times New Roman"/>
-                <w:bCs/>
-                <w:sz w:val="26"/>
-                <w:szCs w:val="26"/>
-                <w:lang w:val="vi-VN"/>
-              </w:rPr>
-              <w:lastRenderedPageBreak/>
-              <w:t>và XXX</w:t>
+              <w:t xml:space="preserve"> và XXX</w:t>
             </w:r>
             <w:r>
               <w:rPr>
@@ -8229,6 +8289,9 @@
         </w:tc>
       </w:tr>
       <w:tr>
+        <w:trPr>
+          <w:trHeight w:val="390"/>
+        </w:trPr>
         <w:tc>
           <w:tcPr>
             <w:tcW w:w="790" w:type="dxa"/>
@@ -8281,7 +8344,7 @@
                 <w:sz w:val="26"/>
                 <w:szCs w:val="26"/>
               </w:rPr>
-              <w:t>phong</w:t>
+              <w:t>nhanVien</w:t>
             </w:r>
           </w:p>
         </w:tc>
@@ -8311,7 +8374,7 @@
                 <w:sz w:val="26"/>
                 <w:szCs w:val="26"/>
               </w:rPr>
-              <w:t>Phong</w:t>
+              <w:t>NhanVien</w:t>
             </w:r>
           </w:p>
         </w:tc>
@@ -8392,7 +8455,15 @@
                 <w:sz w:val="26"/>
                 <w:szCs w:val="26"/>
               </w:rPr>
-              <w:t>1.3</w:t>
+              <w:t>1.</w:t>
+            </w:r>
+            <w:r>
+              <w:rPr>
+                <w:rFonts w:ascii="Times New Roman" w:eastAsia="Times New Roman" w:hAnsi="Times New Roman" w:cs="Times New Roman"/>
+                <w:sz w:val="26"/>
+                <w:szCs w:val="26"/>
+              </w:rPr>
+              <w:t>3</w:t>
             </w:r>
           </w:p>
         </w:tc>
@@ -8420,7 +8491,7 @@
                 <w:sz w:val="26"/>
                 <w:szCs w:val="26"/>
               </w:rPr>
-              <w:t>nhanVien</w:t>
+              <w:t>thoiGianBatDau</w:t>
             </w:r>
           </w:p>
         </w:tc>
@@ -8450,7 +8521,7 @@
                 <w:sz w:val="26"/>
                 <w:szCs w:val="26"/>
               </w:rPr>
-              <w:t>NhanVien</w:t>
+              <w:t>LocalDateTime</w:t>
             </w:r>
           </w:p>
         </w:tc>
@@ -8480,7 +8551,7 @@
                 <w:sz w:val="26"/>
                 <w:szCs w:val="26"/>
               </w:rPr>
-              <w:t>Không được để trống</w:t>
+              <w:t>Không được lớn hơn thời gian hiện tại</w:t>
             </w:r>
           </w:p>
         </w:tc>
@@ -8531,7 +8602,15 @@
                 <w:sz w:val="26"/>
                 <w:szCs w:val="26"/>
               </w:rPr>
-              <w:t>1.4</w:t>
+              <w:t>1.</w:t>
+            </w:r>
+            <w:r>
+              <w:rPr>
+                <w:rFonts w:ascii="Times New Roman" w:eastAsia="Times New Roman" w:hAnsi="Times New Roman" w:cs="Times New Roman"/>
+                <w:sz w:val="26"/>
+                <w:szCs w:val="26"/>
+              </w:rPr>
+              <w:t>4</w:t>
             </w:r>
           </w:p>
         </w:tc>
@@ -8559,7 +8638,7 @@
                 <w:sz w:val="26"/>
                 <w:szCs w:val="26"/>
               </w:rPr>
-              <w:t>thoiGianBatDau</w:t>
+              <w:t>thoiGianKetThuc</w:t>
             </w:r>
           </w:p>
         </w:tc>
@@ -8619,7 +8698,7 @@
                 <w:sz w:val="26"/>
                 <w:szCs w:val="26"/>
               </w:rPr>
-              <w:t>Không được lớn hơn thời gian hiện tại</w:t>
+              <w:t>Không được nhỏ hơn thời gian hiện tại, phải sau thoiGianBatDau</w:t>
             </w:r>
           </w:p>
         </w:tc>
@@ -8670,7 +8749,15 @@
                 <w:sz w:val="26"/>
                 <w:szCs w:val="26"/>
               </w:rPr>
-              <w:t>1.5</w:t>
+              <w:t>1.</w:t>
+            </w:r>
+            <w:r>
+              <w:rPr>
+                <w:rFonts w:ascii="Times New Roman" w:eastAsia="Times New Roman" w:hAnsi="Times New Roman" w:cs="Times New Roman"/>
+                <w:sz w:val="26"/>
+                <w:szCs w:val="26"/>
+              </w:rPr>
+              <w:t>5</w:t>
             </w:r>
           </w:p>
         </w:tc>
@@ -8698,7 +8785,7 @@
                 <w:sz w:val="26"/>
                 <w:szCs w:val="26"/>
               </w:rPr>
-              <w:t>thoiGianKetThuc</w:t>
+              <w:t>isHoanThanh</w:t>
             </w:r>
           </w:p>
         </w:tc>
@@ -8728,7 +8815,7 @@
                 <w:sz w:val="26"/>
                 <w:szCs w:val="26"/>
               </w:rPr>
-              <w:t>LocalDateTime</w:t>
+              <w:t>boolean</w:t>
             </w:r>
           </w:p>
         </w:tc>
@@ -8758,7 +8845,7 @@
                 <w:sz w:val="26"/>
                 <w:szCs w:val="26"/>
               </w:rPr>
-              <w:t>Không được nhỏ hơn thời gian hiện tại, phải sau thoiGianBatDau</w:t>
+              <w:t>Chỉ được chứa giá trị true hoặc false</w:t>
             </w:r>
           </w:p>
         </w:tc>
@@ -8809,7 +8896,15 @@
                 <w:sz w:val="26"/>
                 <w:szCs w:val="26"/>
               </w:rPr>
-              <w:t>1.6</w:t>
+              <w:t>1.</w:t>
+            </w:r>
+            <w:r>
+              <w:rPr>
+                <w:rFonts w:ascii="Times New Roman" w:eastAsia="Times New Roman" w:hAnsi="Times New Roman" w:cs="Times New Roman"/>
+                <w:sz w:val="26"/>
+                <w:szCs w:val="26"/>
+              </w:rPr>
+              <w:t>6</w:t>
             </w:r>
           </w:p>
         </w:tc>
@@ -8837,7 +8932,7 @@
                 <w:sz w:val="26"/>
                 <w:szCs w:val="26"/>
               </w:rPr>
-              <w:t>isHoanThanh</w:t>
+              <w:t>tongTien</w:t>
             </w:r>
           </w:p>
         </w:tc>
@@ -8867,7 +8962,7 @@
                 <w:sz w:val="26"/>
                 <w:szCs w:val="26"/>
               </w:rPr>
-              <w:t>boolean</w:t>
+              <w:t>double</w:t>
             </w:r>
           </w:p>
         </w:tc>
@@ -8897,7 +8992,7 @@
                 <w:sz w:val="26"/>
                 <w:szCs w:val="26"/>
               </w:rPr>
-              <w:t>Chỉ được chứa giá trị true hoặc false</w:t>
+              <w:t>Phải lớn hơn 0</w:t>
             </w:r>
           </w:p>
         </w:tc>
@@ -8938,17 +9033,19 @@
               <w:spacing w:line="240" w:lineRule="auto"/>
               <w:rPr>
                 <w:rFonts w:ascii="Times New Roman" w:eastAsia="Times New Roman" w:hAnsi="Times New Roman" w:cs="Times New Roman"/>
-                <w:sz w:val="26"/>
-                <w:szCs w:val="26"/>
-              </w:rPr>
-            </w:pPr>
-            <w:r>
-              <w:rPr>
-                <w:rFonts w:ascii="Times New Roman" w:eastAsia="Times New Roman" w:hAnsi="Times New Roman" w:cs="Times New Roman"/>
-                <w:sz w:val="26"/>
-                <w:szCs w:val="26"/>
-              </w:rPr>
-              <w:t>1.7</w:t>
+                <w:b/>
+                <w:sz w:val="26"/>
+                <w:szCs w:val="26"/>
+              </w:rPr>
+            </w:pPr>
+            <w:r>
+              <w:rPr>
+                <w:rFonts w:ascii="Times New Roman" w:eastAsia="Times New Roman" w:hAnsi="Times New Roman" w:cs="Times New Roman"/>
+                <w:b/>
+                <w:sz w:val="26"/>
+                <w:szCs w:val="26"/>
+              </w:rPr>
+              <w:t>2</w:t>
             </w:r>
           </w:p>
         </w:tc>
@@ -8966,17 +9063,19 @@
               <w:spacing w:line="240" w:lineRule="auto"/>
               <w:rPr>
                 <w:rFonts w:ascii="Times New Roman" w:eastAsia="Times New Roman" w:hAnsi="Times New Roman" w:cs="Times New Roman"/>
-                <w:sz w:val="26"/>
-                <w:szCs w:val="26"/>
-              </w:rPr>
-            </w:pPr>
-            <w:r>
-              <w:rPr>
-                <w:rFonts w:ascii="Times New Roman" w:eastAsia="Times New Roman" w:hAnsi="Times New Roman" w:cs="Times New Roman"/>
-                <w:sz w:val="26"/>
-                <w:szCs w:val="26"/>
-              </w:rPr>
-              <w:t>tongTien</w:t>
+                <w:b/>
+                <w:sz w:val="26"/>
+                <w:szCs w:val="26"/>
+              </w:rPr>
+            </w:pPr>
+            <w:r>
+              <w:rPr>
+                <w:rFonts w:ascii="Times New Roman" w:eastAsia="Times New Roman" w:hAnsi="Times New Roman" w:cs="Times New Roman"/>
+                <w:b/>
+                <w:sz w:val="26"/>
+                <w:szCs w:val="26"/>
+              </w:rPr>
+              <w:t>Viết các phương thức getter, setter</w:t>
             </w:r>
           </w:p>
         </w:tc>
@@ -8999,15 +9098,6 @@
                 <w:szCs w:val="26"/>
               </w:rPr>
             </w:pPr>
-            <w:r>
-              <w:rPr>
-                <w:rFonts w:ascii="Times New Roman" w:eastAsia="Times New Roman" w:hAnsi="Times New Roman" w:cs="Times New Roman"/>
-                <w:b/>
-                <w:sz w:val="26"/>
-                <w:szCs w:val="26"/>
-              </w:rPr>
-              <w:t>double</w:t>
-            </w:r>
           </w:p>
         </w:tc>
         <w:tc>
@@ -9024,20 +9114,11 @@
               <w:spacing w:line="240" w:lineRule="auto"/>
               <w:rPr>
                 <w:rFonts w:ascii="Times New Roman" w:eastAsia="Times New Roman" w:hAnsi="Times New Roman" w:cs="Times New Roman"/>
-                <w:bCs/>
-                <w:sz w:val="26"/>
-                <w:szCs w:val="26"/>
-              </w:rPr>
-            </w:pPr>
-            <w:r>
-              <w:rPr>
-                <w:rFonts w:ascii="Times New Roman" w:eastAsia="Times New Roman" w:hAnsi="Times New Roman" w:cs="Times New Roman"/>
-                <w:bCs/>
-                <w:sz w:val="26"/>
-                <w:szCs w:val="26"/>
-              </w:rPr>
-              <w:t>Phải lớn hơn 0</w:t>
-            </w:r>
+                <w:b/>
+                <w:sz w:val="26"/>
+                <w:szCs w:val="26"/>
+              </w:rPr>
+            </w:pPr>
           </w:p>
         </w:tc>
         <w:tc>
@@ -9063,6 +9144,9 @@
         </w:tc>
       </w:tr>
       <w:tr>
+        <w:trPr>
+          <w:trHeight w:val="552"/>
+        </w:trPr>
         <w:tc>
           <w:tcPr>
             <w:tcW w:w="790" w:type="dxa"/>
@@ -9077,19 +9161,17 @@
               <w:spacing w:line="240" w:lineRule="auto"/>
               <w:rPr>
                 <w:rFonts w:ascii="Times New Roman" w:eastAsia="Times New Roman" w:hAnsi="Times New Roman" w:cs="Times New Roman"/>
-                <w:b/>
-                <w:sz w:val="26"/>
-                <w:szCs w:val="26"/>
-              </w:rPr>
-            </w:pPr>
-            <w:r>
-              <w:rPr>
-                <w:rFonts w:ascii="Times New Roman" w:eastAsia="Times New Roman" w:hAnsi="Times New Roman" w:cs="Times New Roman"/>
-                <w:b/>
-                <w:sz w:val="26"/>
-                <w:szCs w:val="26"/>
-              </w:rPr>
-              <w:t>2</w:t>
+                <w:sz w:val="26"/>
+                <w:szCs w:val="26"/>
+              </w:rPr>
+            </w:pPr>
+            <w:r>
+              <w:rPr>
+                <w:rFonts w:ascii="Times New Roman" w:eastAsia="Times New Roman" w:hAnsi="Times New Roman" w:cs="Times New Roman"/>
+                <w:sz w:val="26"/>
+                <w:szCs w:val="26"/>
+              </w:rPr>
+              <w:t>2.1</w:t>
             </w:r>
           </w:p>
         </w:tc>
@@ -9107,19 +9189,17 @@
               <w:spacing w:line="240" w:lineRule="auto"/>
               <w:rPr>
                 <w:rFonts w:ascii="Times New Roman" w:eastAsia="Times New Roman" w:hAnsi="Times New Roman" w:cs="Times New Roman"/>
-                <w:b/>
-                <w:sz w:val="26"/>
-                <w:szCs w:val="26"/>
-              </w:rPr>
-            </w:pPr>
-            <w:r>
-              <w:rPr>
-                <w:rFonts w:ascii="Times New Roman" w:eastAsia="Times New Roman" w:hAnsi="Times New Roman" w:cs="Times New Roman"/>
-                <w:b/>
-                <w:sz w:val="26"/>
-                <w:szCs w:val="26"/>
-              </w:rPr>
-              <w:t>Viết các phương thức getter, setter</w:t>
+                <w:sz w:val="26"/>
+                <w:szCs w:val="26"/>
+              </w:rPr>
+            </w:pPr>
+            <w:r>
+              <w:rPr>
+                <w:rFonts w:ascii="Times New Roman" w:eastAsia="Times New Roman" w:hAnsi="Times New Roman" w:cs="Times New Roman"/>
+                <w:sz w:val="26"/>
+                <w:szCs w:val="26"/>
+              </w:rPr>
+              <w:t>getMaPhieuDatPhong()</w:t>
             </w:r>
           </w:p>
         </w:tc>
@@ -9142,6 +9222,15 @@
                 <w:szCs w:val="26"/>
               </w:rPr>
             </w:pPr>
+            <w:r>
+              <w:rPr>
+                <w:rFonts w:ascii="Times New Roman" w:eastAsia="Times New Roman" w:hAnsi="Times New Roman" w:cs="Times New Roman"/>
+                <w:b/>
+                <w:sz w:val="26"/>
+                <w:szCs w:val="26"/>
+              </w:rPr>
+              <w:t>string</w:t>
+            </w:r>
           </w:p>
         </w:tc>
         <w:tc>
@@ -9156,9 +9245,9 @@
                 <w:tab w:val="center" w:pos="7938"/>
               </w:tabs>
               <w:spacing w:line="240" w:lineRule="auto"/>
-              <w:rPr>
-                <w:rFonts w:ascii="Times New Roman" w:eastAsia="Times New Roman" w:hAnsi="Times New Roman" w:cs="Times New Roman"/>
-                <w:b/>
+              <w:ind w:left="63"/>
+              <w:rPr>
+                <w:rFonts w:ascii="Times New Roman" w:eastAsia="Times New Roman" w:hAnsi="Times New Roman" w:cs="Times New Roman"/>
                 <w:sz w:val="26"/>
                 <w:szCs w:val="26"/>
               </w:rPr>
@@ -9177,9 +9266,9 @@
                 <w:tab w:val="center" w:pos="7938"/>
               </w:tabs>
               <w:spacing w:line="240" w:lineRule="auto"/>
-              <w:rPr>
-                <w:rFonts w:ascii="Times New Roman" w:eastAsia="Times New Roman" w:hAnsi="Times New Roman" w:cs="Times New Roman"/>
-                <w:b/>
+              <w:ind w:left="27"/>
+              <w:rPr>
+                <w:rFonts w:ascii="Times New Roman" w:eastAsia="Times New Roman" w:hAnsi="Times New Roman" w:cs="Times New Roman"/>
                 <w:sz w:val="26"/>
                 <w:szCs w:val="26"/>
               </w:rPr>
@@ -9212,7 +9301,15 @@
                 <w:sz w:val="26"/>
                 <w:szCs w:val="26"/>
               </w:rPr>
-              <w:t>2.1</w:t>
+              <w:t>2.</w:t>
+            </w:r>
+            <w:r>
+              <w:rPr>
+                <w:rFonts w:ascii="Times New Roman" w:eastAsia="Times New Roman" w:hAnsi="Times New Roman" w:cs="Times New Roman"/>
+                <w:sz w:val="26"/>
+                <w:szCs w:val="26"/>
+              </w:rPr>
+              <w:t>2</w:t>
             </w:r>
           </w:p>
         </w:tc>
@@ -9240,7 +9337,7 @@
                 <w:sz w:val="26"/>
                 <w:szCs w:val="26"/>
               </w:rPr>
-              <w:t>getMaPhieuDatPhong()</w:t>
+              <w:t>getNhanVien()</w:t>
             </w:r>
           </w:p>
         </w:tc>
@@ -9270,7 +9367,7 @@
                 <w:sz w:val="26"/>
                 <w:szCs w:val="26"/>
               </w:rPr>
-              <w:t>String</w:t>
+              <w:t>NhanVien</w:t>
             </w:r>
           </w:p>
         </w:tc>
@@ -9342,7 +9439,15 @@
                 <w:sz w:val="26"/>
                 <w:szCs w:val="26"/>
               </w:rPr>
-              <w:t>2.2</w:t>
+              <w:t>2.</w:t>
+            </w:r>
+            <w:r>
+              <w:rPr>
+                <w:rFonts w:ascii="Times New Roman" w:eastAsia="Times New Roman" w:hAnsi="Times New Roman" w:cs="Times New Roman"/>
+                <w:sz w:val="26"/>
+                <w:szCs w:val="26"/>
+              </w:rPr>
+              <w:t>3</w:t>
             </w:r>
           </w:p>
         </w:tc>
@@ -9370,7 +9475,7 @@
                 <w:sz w:val="26"/>
                 <w:szCs w:val="26"/>
               </w:rPr>
-              <w:t>getPhong()</w:t>
+              <w:t>getThoiGianBatDau()</w:t>
             </w:r>
           </w:p>
         </w:tc>
@@ -9400,7 +9505,7 @@
                 <w:sz w:val="26"/>
                 <w:szCs w:val="26"/>
               </w:rPr>
-              <w:t>Phong</w:t>
+              <w:t>LocalDateTime</w:t>
             </w:r>
           </w:p>
         </w:tc>
@@ -9472,7 +9577,15 @@
                 <w:sz w:val="26"/>
                 <w:szCs w:val="26"/>
               </w:rPr>
-              <w:t>2.3</w:t>
+              <w:t>2.</w:t>
+            </w:r>
+            <w:r>
+              <w:rPr>
+                <w:rFonts w:ascii="Times New Roman" w:eastAsia="Times New Roman" w:hAnsi="Times New Roman" w:cs="Times New Roman"/>
+                <w:sz w:val="26"/>
+                <w:szCs w:val="26"/>
+              </w:rPr>
+              <w:t>4</w:t>
             </w:r>
           </w:p>
         </w:tc>
@@ -9500,7 +9613,7 @@
                 <w:sz w:val="26"/>
                 <w:szCs w:val="26"/>
               </w:rPr>
-              <w:t>getNhanVien()</w:t>
+              <w:t>getThoiGianKetThuc()</w:t>
             </w:r>
           </w:p>
         </w:tc>
@@ -9530,7 +9643,7 @@
                 <w:sz w:val="26"/>
                 <w:szCs w:val="26"/>
               </w:rPr>
-              <w:t>NhanVien</w:t>
+              <w:t>LocalDateTime</w:t>
             </w:r>
           </w:p>
         </w:tc>
@@ -9602,7 +9715,15 @@
                 <w:sz w:val="26"/>
                 <w:szCs w:val="26"/>
               </w:rPr>
-              <w:t>2.4</w:t>
+              <w:t>2.</w:t>
+            </w:r>
+            <w:r>
+              <w:rPr>
+                <w:rFonts w:ascii="Times New Roman" w:eastAsia="Times New Roman" w:hAnsi="Times New Roman" w:cs="Times New Roman"/>
+                <w:sz w:val="26"/>
+                <w:szCs w:val="26"/>
+              </w:rPr>
+              <w:t>5</w:t>
             </w:r>
           </w:p>
         </w:tc>
@@ -9630,7 +9751,7 @@
                 <w:sz w:val="26"/>
                 <w:szCs w:val="26"/>
               </w:rPr>
-              <w:t>getThoiGianBatDau()</w:t>
+              <w:t>isHoanThanh()</w:t>
             </w:r>
           </w:p>
         </w:tc>
@@ -9660,7 +9781,7 @@
                 <w:sz w:val="26"/>
                 <w:szCs w:val="26"/>
               </w:rPr>
-              <w:t>LocalDateTime</w:t>
+              <w:t>boolean</w:t>
             </w:r>
           </w:p>
         </w:tc>
@@ -9732,7 +9853,15 @@
                 <w:sz w:val="26"/>
                 <w:szCs w:val="26"/>
               </w:rPr>
-              <w:t>2.5</w:t>
+              <w:t>2.</w:t>
+            </w:r>
+            <w:r>
+              <w:rPr>
+                <w:rFonts w:ascii="Times New Roman" w:eastAsia="Times New Roman" w:hAnsi="Times New Roman" w:cs="Times New Roman"/>
+                <w:sz w:val="26"/>
+                <w:szCs w:val="26"/>
+              </w:rPr>
+              <w:t>6</w:t>
             </w:r>
           </w:p>
         </w:tc>
@@ -9760,7 +9889,7 @@
                 <w:sz w:val="26"/>
                 <w:szCs w:val="26"/>
               </w:rPr>
-              <w:t>getThoiGianKetThuc()</w:t>
+              <w:t>getTongTien()</w:t>
             </w:r>
           </w:p>
         </w:tc>
@@ -9790,7 +9919,7 @@
                 <w:sz w:val="26"/>
                 <w:szCs w:val="26"/>
               </w:rPr>
-              <w:t>LocalDateTime</w:t>
+              <w:t>double</w:t>
             </w:r>
           </w:p>
         </w:tc>
@@ -9862,7 +9991,16 @@
                 <w:sz w:val="26"/>
                 <w:szCs w:val="26"/>
               </w:rPr>
-              <w:t>2.6</w:t>
+              <w:lastRenderedPageBreak/>
+              <w:t>2.</w:t>
+            </w:r>
+            <w:r>
+              <w:rPr>
+                <w:rFonts w:ascii="Times New Roman" w:eastAsia="Times New Roman" w:hAnsi="Times New Roman" w:cs="Times New Roman"/>
+                <w:sz w:val="26"/>
+                <w:szCs w:val="26"/>
+              </w:rPr>
+              <w:t>7</w:t>
             </w:r>
           </w:p>
         </w:tc>
@@ -9890,7 +10028,31 @@
                 <w:sz w:val="26"/>
                 <w:szCs w:val="26"/>
               </w:rPr>
-              <w:t>isHoanThanh()</w:t>
+              <w:t>setMaPhieuDatPhong(</w:t>
+            </w:r>
+            <w:r>
+              <w:rPr>
+                <w:rFonts w:ascii="Times New Roman" w:eastAsia="Times New Roman" w:hAnsi="Times New Roman" w:cs="Times New Roman"/>
+                <w:sz w:val="26"/>
+                <w:szCs w:val="26"/>
+              </w:rPr>
+              <w:t>string</w:t>
+            </w:r>
+            <w:r>
+              <w:rPr>
+                <w:rFonts w:ascii="Times New Roman" w:eastAsia="Times New Roman" w:hAnsi="Times New Roman" w:cs="Times New Roman"/>
+                <w:sz w:val="26"/>
+                <w:szCs w:val="26"/>
+              </w:rPr>
+              <w:t xml:space="preserve"> maPhieuDatPhong</w:t>
+            </w:r>
+            <w:r>
+              <w:rPr>
+                <w:rFonts w:ascii="Times New Roman" w:eastAsia="Times New Roman" w:hAnsi="Times New Roman" w:cs="Times New Roman"/>
+                <w:sz w:val="26"/>
+                <w:szCs w:val="26"/>
+              </w:rPr>
+              <w:t>)</w:t>
             </w:r>
           </w:p>
         </w:tc>
@@ -9920,7 +10082,7 @@
                 <w:sz w:val="26"/>
                 <w:szCs w:val="26"/>
               </w:rPr>
-              <w:t>boolean</w:t>
+              <w:t>void</w:t>
             </w:r>
           </w:p>
         </w:tc>
@@ -9943,6 +10105,63 @@
                 <w:szCs w:val="26"/>
               </w:rPr>
             </w:pPr>
+            <w:r>
+              <w:rPr>
+                <w:rFonts w:ascii="Times New Roman" w:hAnsi="Times New Roman"/>
+                <w:bCs/>
+                <w:sz w:val="26"/>
+                <w:szCs w:val="26"/>
+              </w:rPr>
+              <w:t>Tự sinh mã theo dạng PDPXXXX</w:t>
+            </w:r>
+            <w:r>
+              <w:rPr>
+                <w:rFonts w:ascii="Times New Roman" w:hAnsi="Times New Roman"/>
+                <w:bCs/>
+                <w:sz w:val="26"/>
+                <w:szCs w:val="26"/>
+                <w:lang w:val="vi-VN"/>
+              </w:rPr>
+              <w:t xml:space="preserve"> và XXX</w:t>
+            </w:r>
+            <w:r>
+              <w:rPr>
+                <w:rFonts w:ascii="Times New Roman" w:hAnsi="Times New Roman"/>
+                <w:bCs/>
+                <w:sz w:val="26"/>
+                <w:szCs w:val="26"/>
+              </w:rPr>
+              <w:t>X</w:t>
+            </w:r>
+            <w:r>
+              <w:rPr>
+                <w:rFonts w:ascii="Times New Roman" w:hAnsi="Times New Roman"/>
+                <w:bCs/>
+                <w:sz w:val="26"/>
+                <w:szCs w:val="26"/>
+                <w:lang w:val="vi-VN"/>
+              </w:rPr>
+              <w:t xml:space="preserve"> là </w:t>
+            </w:r>
+            <w:r>
+              <w:rPr>
+                <w:rFonts w:ascii="Times New Roman" w:hAnsi="Times New Roman"/>
+                <w:bCs/>
+                <w:sz w:val="26"/>
+                <w:szCs w:val="26"/>
+              </w:rPr>
+              <w:t>4</w:t>
+            </w:r>
+            <w:r>
+              <w:rPr>
+                <w:rFonts w:ascii="Times New Roman" w:hAnsi="Times New Roman"/>
+                <w:bCs/>
+                <w:sz w:val="26"/>
+                <w:szCs w:val="26"/>
+                <w:lang w:val="vi-VN"/>
+              </w:rPr>
+              <w:t xml:space="preserve"> số nguyên dương.</w:t>
+            </w:r>
           </w:p>
         </w:tc>
         <w:tc>
@@ -9992,7 +10211,15 @@
                 <w:sz w:val="26"/>
                 <w:szCs w:val="26"/>
               </w:rPr>
-              <w:t>2.7</w:t>
+              <w:t>2.</w:t>
+            </w:r>
+            <w:r>
+              <w:rPr>
+                <w:rFonts w:ascii="Times New Roman" w:eastAsia="Times New Roman" w:hAnsi="Times New Roman" w:cs="Times New Roman"/>
+                <w:sz w:val="26"/>
+                <w:szCs w:val="26"/>
+              </w:rPr>
+              <w:t>8</w:t>
             </w:r>
           </w:p>
         </w:tc>
@@ -10020,7 +10247,23 @@
                 <w:sz w:val="26"/>
                 <w:szCs w:val="26"/>
               </w:rPr>
-              <w:t>getTongTien()</w:t>
+              <w:t>setNhanVien(</w:t>
+            </w:r>
+            <w:r>
+              <w:rPr>
+                <w:rFonts w:ascii="Times New Roman" w:eastAsia="Times New Roman" w:hAnsi="Times New Roman" w:cs="Times New Roman"/>
+                <w:sz w:val="26"/>
+                <w:szCs w:val="26"/>
+              </w:rPr>
+              <w:t>NhanVien nhanVien</w:t>
+            </w:r>
+            <w:r>
+              <w:rPr>
+                <w:rFonts w:ascii="Times New Roman" w:eastAsia="Times New Roman" w:hAnsi="Times New Roman" w:cs="Times New Roman"/>
+                <w:sz w:val="26"/>
+                <w:szCs w:val="26"/>
+              </w:rPr>
+              <w:t>)</w:t>
             </w:r>
           </w:p>
         </w:tc>
@@ -10050,7 +10293,7 @@
                 <w:sz w:val="26"/>
                 <w:szCs w:val="26"/>
               </w:rPr>
-              <w:t>double</w:t>
+              <w:t>void</w:t>
             </w:r>
           </w:p>
         </w:tc>
@@ -10073,6 +10316,15 @@
                 <w:szCs w:val="26"/>
               </w:rPr>
             </w:pPr>
+            <w:r>
+              <w:rPr>
+                <w:rFonts w:ascii="Times New Roman" w:eastAsia="Times New Roman" w:hAnsi="Times New Roman" w:cs="Times New Roman"/>
+                <w:bCs/>
+                <w:sz w:val="26"/>
+                <w:szCs w:val="26"/>
+              </w:rPr>
+              <w:t>Không được để trống</w:t>
+            </w:r>
           </w:p>
         </w:tc>
         <w:tc>
@@ -10122,7 +10374,15 @@
                 <w:sz w:val="26"/>
                 <w:szCs w:val="26"/>
               </w:rPr>
-              <w:t>2.8</w:t>
+              <w:t>2.</w:t>
+            </w:r>
+            <w:r>
+              <w:rPr>
+                <w:rFonts w:ascii="Times New Roman" w:eastAsia="Times New Roman" w:hAnsi="Times New Roman" w:cs="Times New Roman"/>
+                <w:sz w:val="26"/>
+                <w:szCs w:val="26"/>
+              </w:rPr>
+              <w:t>9</w:t>
             </w:r>
           </w:p>
         </w:tc>
@@ -10150,15 +10410,15 @@
                 <w:sz w:val="26"/>
                 <w:szCs w:val="26"/>
               </w:rPr>
-              <w:t>setMaPhieuDatPhong(</w:t>
-            </w:r>
-            <w:r>
-              <w:rPr>
-                <w:rFonts w:ascii="Times New Roman" w:eastAsia="Times New Roman" w:hAnsi="Times New Roman" w:cs="Times New Roman"/>
-                <w:sz w:val="26"/>
-                <w:szCs w:val="26"/>
-              </w:rPr>
-              <w:t>String maPhieuDatPhong</w:t>
+              <w:t>setThoiGianBatDau(</w:t>
+            </w:r>
+            <w:r>
+              <w:rPr>
+                <w:rFonts w:ascii="Times New Roman" w:eastAsia="Times New Roman" w:hAnsi="Times New Roman" w:cs="Times New Roman"/>
+                <w:sz w:val="26"/>
+                <w:szCs w:val="26"/>
+              </w:rPr>
+              <w:t>LocalDateTime thoiGianBatDau</w:t>
             </w:r>
             <w:r>
               <w:rPr>
@@ -10221,69 +10481,12 @@
             </w:pPr>
             <w:r>
               <w:rPr>
-                <w:rFonts w:ascii="Times New Roman" w:hAnsi="Times New Roman"/>
-                <w:bCs/>
-                <w:sz w:val="26"/>
-                <w:szCs w:val="26"/>
-              </w:rPr>
-              <w:t xml:space="preserve">Tự sinh mã theo dạng </w:t>
-            </w:r>
-            <w:r>
-              <w:rPr>
-                <w:rFonts w:ascii="Times New Roman" w:hAnsi="Times New Roman"/>
-                <w:bCs/>
-                <w:sz w:val="26"/>
-                <w:szCs w:val="26"/>
-              </w:rPr>
-              <w:t>PDPXXXX</w:t>
-            </w:r>
-            <w:r>
-              <w:rPr>
-                <w:rFonts w:ascii="Times New Roman" w:hAnsi="Times New Roman"/>
-                <w:bCs/>
-                <w:sz w:val="26"/>
-                <w:szCs w:val="26"/>
-                <w:lang w:val="vi-VN"/>
-              </w:rPr>
-              <w:t xml:space="preserve"> và XXX</w:t>
-            </w:r>
-            <w:r>
-              <w:rPr>
-                <w:rFonts w:ascii="Times New Roman" w:hAnsi="Times New Roman"/>
-                <w:bCs/>
-                <w:sz w:val="26"/>
-                <w:szCs w:val="26"/>
-              </w:rPr>
-              <w:t>X</w:t>
-            </w:r>
-            <w:r>
-              <w:rPr>
-                <w:rFonts w:ascii="Times New Roman" w:hAnsi="Times New Roman"/>
-                <w:bCs/>
-                <w:sz w:val="26"/>
-                <w:szCs w:val="26"/>
-                <w:lang w:val="vi-VN"/>
-              </w:rPr>
-              <w:t xml:space="preserve"> là </w:t>
-            </w:r>
-            <w:r>
-              <w:rPr>
-                <w:rFonts w:ascii="Times New Roman" w:hAnsi="Times New Roman"/>
-                <w:bCs/>
-                <w:sz w:val="26"/>
-                <w:szCs w:val="26"/>
-              </w:rPr>
-              <w:t>4</w:t>
-            </w:r>
-            <w:r>
-              <w:rPr>
-                <w:rFonts w:ascii="Times New Roman" w:hAnsi="Times New Roman"/>
-                <w:bCs/>
-                <w:sz w:val="26"/>
-                <w:szCs w:val="26"/>
-                <w:lang w:val="vi-VN"/>
-              </w:rPr>
-              <w:t xml:space="preserve"> số nguyên dương.</w:t>
+                <w:rFonts w:ascii="Times New Roman" w:eastAsia="Times New Roman" w:hAnsi="Times New Roman" w:cs="Times New Roman"/>
+                <w:bCs/>
+                <w:sz w:val="26"/>
+                <w:szCs w:val="26"/>
+              </w:rPr>
+              <w:t>Không được lớn hơn thời gian hiện tại</w:t>
             </w:r>
           </w:p>
         </w:tc>
@@ -10334,7 +10537,15 @@
                 <w:sz w:val="26"/>
                 <w:szCs w:val="26"/>
               </w:rPr>
-              <w:t>2.9</w:t>
+              <w:t>2.</w:t>
+            </w:r>
+            <w:r>
+              <w:rPr>
+                <w:rFonts w:ascii="Times New Roman" w:eastAsia="Times New Roman" w:hAnsi="Times New Roman" w:cs="Times New Roman"/>
+                <w:sz w:val="26"/>
+                <w:szCs w:val="26"/>
+              </w:rPr>
+              <w:t>10</w:t>
             </w:r>
           </w:p>
         </w:tc>
@@ -10362,15 +10573,15 @@
                 <w:sz w:val="26"/>
                 <w:szCs w:val="26"/>
               </w:rPr>
-              <w:t>setPhong(</w:t>
-            </w:r>
-            <w:r>
-              <w:rPr>
-                <w:rFonts w:ascii="Times New Roman" w:eastAsia="Times New Roman" w:hAnsi="Times New Roman" w:cs="Times New Roman"/>
-                <w:sz w:val="26"/>
-                <w:szCs w:val="26"/>
-              </w:rPr>
-              <w:t>Phong phong</w:t>
+              <w:t>setThoiGianKetThuc(</w:t>
+            </w:r>
+            <w:r>
+              <w:rPr>
+                <w:rFonts w:ascii="Times New Roman" w:eastAsia="Times New Roman" w:hAnsi="Times New Roman" w:cs="Times New Roman"/>
+                <w:sz w:val="26"/>
+                <w:szCs w:val="26"/>
+              </w:rPr>
+              <w:t>LocalDateTime thoiGianKetThuc</w:t>
             </w:r>
             <w:r>
               <w:rPr>
@@ -10438,7 +10649,7 @@
                 <w:sz w:val="26"/>
                 <w:szCs w:val="26"/>
               </w:rPr>
-              <w:t>Không được để trống</w:t>
+              <w:t>Không được nhỏ hơn thời gian hiện tại, phải sau thoiGianBatDau</w:t>
             </w:r>
           </w:p>
         </w:tc>
@@ -10489,7 +10700,15 @@
                 <w:sz w:val="26"/>
                 <w:szCs w:val="26"/>
               </w:rPr>
-              <w:t>2.10</w:t>
+              <w:t>2.</w:t>
+            </w:r>
+            <w:r>
+              <w:rPr>
+                <w:rFonts w:ascii="Times New Roman" w:eastAsia="Times New Roman" w:hAnsi="Times New Roman" w:cs="Times New Roman"/>
+                <w:sz w:val="26"/>
+                <w:szCs w:val="26"/>
+              </w:rPr>
+              <w:t>11</w:t>
             </w:r>
           </w:p>
         </w:tc>
@@ -10517,15 +10736,15 @@
                 <w:sz w:val="26"/>
                 <w:szCs w:val="26"/>
               </w:rPr>
-              <w:t>setNhanVien(</w:t>
-            </w:r>
-            <w:r>
-              <w:rPr>
-                <w:rFonts w:ascii="Times New Roman" w:eastAsia="Times New Roman" w:hAnsi="Times New Roman" w:cs="Times New Roman"/>
-                <w:sz w:val="26"/>
-                <w:szCs w:val="26"/>
-              </w:rPr>
-              <w:t>NhanVien nhanVien</w:t>
+              <w:t>setHoanThanh(</w:t>
+            </w:r>
+            <w:r>
+              <w:rPr>
+                <w:rFonts w:ascii="Times New Roman" w:eastAsia="Times New Roman" w:hAnsi="Times New Roman" w:cs="Times New Roman"/>
+                <w:sz w:val="26"/>
+                <w:szCs w:val="26"/>
+              </w:rPr>
+              <w:t>boolean isHoanThanh</w:t>
             </w:r>
             <w:r>
               <w:rPr>
@@ -10593,7 +10812,7 @@
                 <w:sz w:val="26"/>
                 <w:szCs w:val="26"/>
               </w:rPr>
-              <w:t>Không được để trống</w:t>
+              <w:t>Chỉ được chứa giá trị true hoặc false</w:t>
             </w:r>
           </w:p>
         </w:tc>
@@ -10644,7 +10863,15 @@
                 <w:sz w:val="26"/>
                 <w:szCs w:val="26"/>
               </w:rPr>
-              <w:t>2.11</w:t>
+              <w:t>2.</w:t>
+            </w:r>
+            <w:r>
+              <w:rPr>
+                <w:rFonts w:ascii="Times New Roman" w:eastAsia="Times New Roman" w:hAnsi="Times New Roman" w:cs="Times New Roman"/>
+                <w:sz w:val="26"/>
+                <w:szCs w:val="26"/>
+              </w:rPr>
+              <w:t>12</w:t>
             </w:r>
           </w:p>
         </w:tc>
@@ -10672,15 +10899,15 @@
                 <w:sz w:val="26"/>
                 <w:szCs w:val="26"/>
               </w:rPr>
-              <w:t>setThoiGianBatDau(</w:t>
-            </w:r>
-            <w:r>
-              <w:rPr>
-                <w:rFonts w:ascii="Times New Roman" w:eastAsia="Times New Roman" w:hAnsi="Times New Roman" w:cs="Times New Roman"/>
-                <w:sz w:val="26"/>
-                <w:szCs w:val="26"/>
-              </w:rPr>
-              <w:t>LocalDateTime thoiGianBatDau</w:t>
+              <w:t>setTongTien(</w:t>
+            </w:r>
+            <w:r>
+              <w:rPr>
+                <w:rFonts w:ascii="Times New Roman" w:eastAsia="Times New Roman" w:hAnsi="Times New Roman" w:cs="Times New Roman"/>
+                <w:sz w:val="26"/>
+                <w:szCs w:val="26"/>
+              </w:rPr>
+              <w:t>double tongTien</w:t>
             </w:r>
             <w:r>
               <w:rPr>
@@ -10748,7 +10975,7 @@
                 <w:sz w:val="26"/>
                 <w:szCs w:val="26"/>
               </w:rPr>
-              <w:t>Không được lớn hơn thời gian hiện tại</w:t>
+              <w:t>Phải lớn hơn 0</w:t>
             </w:r>
           </w:p>
         </w:tc>
@@ -10799,8 +11026,7 @@
                 <w:sz w:val="26"/>
                 <w:szCs w:val="26"/>
               </w:rPr>
-              <w:lastRenderedPageBreak/>
-              <w:t>2.12</w:t>
+              <w:t xml:space="preserve">3. </w:t>
             </w:r>
           </w:p>
         </w:tc>
@@ -10818,41 +11044,21 @@
               <w:spacing w:line="240" w:lineRule="auto"/>
               <w:rPr>
                 <w:rFonts w:ascii="Times New Roman" w:eastAsia="Times New Roman" w:hAnsi="Times New Roman" w:cs="Times New Roman"/>
-                <w:sz w:val="26"/>
-                <w:szCs w:val="26"/>
-              </w:rPr>
-            </w:pPr>
-            <w:r>
-              <w:rPr>
-                <w:rFonts w:ascii="Times New Roman" w:eastAsia="Times New Roman" w:hAnsi="Times New Roman" w:cs="Times New Roman"/>
-                <w:sz w:val="26"/>
-                <w:szCs w:val="26"/>
-              </w:rPr>
-              <w:t>setThoiGianKetThuc(</w:t>
-            </w:r>
-            <w:r>
-              <w:rPr>
-                <w:rFonts w:ascii="Times New Roman" w:eastAsia="Times New Roman" w:hAnsi="Times New Roman" w:cs="Times New Roman"/>
-                <w:sz w:val="26"/>
-                <w:szCs w:val="26"/>
-              </w:rPr>
-              <w:t>LocalDateTime</w:t>
-            </w:r>
-            <w:r>
-              <w:rPr>
-                <w:rFonts w:ascii="Times New Roman" w:eastAsia="Times New Roman" w:hAnsi="Times New Roman" w:cs="Times New Roman"/>
-                <w:sz w:val="26"/>
-                <w:szCs w:val="26"/>
-              </w:rPr>
-              <w:t xml:space="preserve"> thoiGianKetThuc</w:t>
-            </w:r>
-            <w:r>
-              <w:rPr>
-                <w:rFonts w:ascii="Times New Roman" w:eastAsia="Times New Roman" w:hAnsi="Times New Roman" w:cs="Times New Roman"/>
-                <w:sz w:val="26"/>
-                <w:szCs w:val="26"/>
-              </w:rPr>
-              <w:t>)</w:t>
+                <w:b/>
+                <w:bCs/>
+                <w:sz w:val="26"/>
+                <w:szCs w:val="26"/>
+              </w:rPr>
+            </w:pPr>
+            <w:r>
+              <w:rPr>
+                <w:rFonts w:ascii="Times New Roman" w:eastAsia="Times New Roman" w:hAnsi="Times New Roman" w:cs="Times New Roman"/>
+                <w:b/>
+                <w:bCs/>
+                <w:sz w:val="26"/>
+                <w:szCs w:val="26"/>
+              </w:rPr>
+              <w:t>Viết các constructor</w:t>
             </w:r>
           </w:p>
         </w:tc>
@@ -10875,15 +11081,6 @@
                 <w:szCs w:val="26"/>
               </w:rPr>
             </w:pPr>
-            <w:r>
-              <w:rPr>
-                <w:rFonts w:ascii="Times New Roman" w:eastAsia="Times New Roman" w:hAnsi="Times New Roman" w:cs="Times New Roman"/>
-                <w:b/>
-                <w:sz w:val="26"/>
-                <w:szCs w:val="26"/>
-              </w:rPr>
-              <w:t>void</w:t>
-            </w:r>
           </w:p>
         </w:tc>
         <w:tc>
@@ -10905,15 +11102,6 @@
                 <w:szCs w:val="26"/>
               </w:rPr>
             </w:pPr>
-            <w:r>
-              <w:rPr>
-                <w:rFonts w:ascii="Times New Roman" w:eastAsia="Times New Roman" w:hAnsi="Times New Roman" w:cs="Times New Roman"/>
-                <w:bCs/>
-                <w:sz w:val="26"/>
-                <w:szCs w:val="26"/>
-              </w:rPr>
-              <w:t>Không được nhỏ hơn thời gian hiện tại, phải sau thoiGianBatDau</w:t>
-            </w:r>
           </w:p>
         </w:tc>
         <w:tc>
@@ -10963,7 +11151,7 @@
                 <w:sz w:val="26"/>
                 <w:szCs w:val="26"/>
               </w:rPr>
-              <w:t>2.13</w:t>
+              <w:t>3.1</w:t>
             </w:r>
           </w:p>
         </w:tc>
@@ -10991,23 +11179,7 @@
                 <w:sz w:val="26"/>
                 <w:szCs w:val="26"/>
               </w:rPr>
-              <w:t>setHoanThanh(</w:t>
-            </w:r>
-            <w:r>
-              <w:rPr>
-                <w:rFonts w:ascii="Times New Roman" w:eastAsia="Times New Roman" w:hAnsi="Times New Roman" w:cs="Times New Roman"/>
-                <w:sz w:val="26"/>
-                <w:szCs w:val="26"/>
-              </w:rPr>
-              <w:t>boolean isHoanThanh</w:t>
-            </w:r>
-            <w:r>
-              <w:rPr>
-                <w:rFonts w:ascii="Times New Roman" w:eastAsia="Times New Roman" w:hAnsi="Times New Roman" w:cs="Times New Roman"/>
-                <w:sz w:val="26"/>
-                <w:szCs w:val="26"/>
-              </w:rPr>
-              <w:t>)</w:t>
+              <w:t>PhieuDatPhong()</w:t>
             </w:r>
           </w:p>
         </w:tc>
@@ -11030,15 +11202,6 @@
                 <w:szCs w:val="26"/>
               </w:rPr>
             </w:pPr>
-            <w:r>
-              <w:rPr>
-                <w:rFonts w:ascii="Times New Roman" w:eastAsia="Times New Roman" w:hAnsi="Times New Roman" w:cs="Times New Roman"/>
-                <w:b/>
-                <w:sz w:val="26"/>
-                <w:szCs w:val="26"/>
-              </w:rPr>
-              <w:t>void</w:t>
-            </w:r>
           </w:p>
         </w:tc>
         <w:tc>
@@ -11060,15 +11223,6 @@
                 <w:szCs w:val="26"/>
               </w:rPr>
             </w:pPr>
-            <w:r>
-              <w:rPr>
-                <w:rFonts w:ascii="Times New Roman" w:eastAsia="Times New Roman" w:hAnsi="Times New Roman" w:cs="Times New Roman"/>
-                <w:bCs/>
-                <w:sz w:val="26"/>
-                <w:szCs w:val="26"/>
-              </w:rPr>
-              <w:t>Chỉ được chứa giá trị true hoặc false</w:t>
-            </w:r>
           </w:p>
         </w:tc>
         <w:tc>
@@ -11118,7 +11272,7 @@
                 <w:sz w:val="26"/>
                 <w:szCs w:val="26"/>
               </w:rPr>
-              <w:t>2.14</w:t>
+              <w:t>3.2</w:t>
             </w:r>
           </w:p>
         </w:tc>
@@ -11146,23 +11300,23 @@
                 <w:sz w:val="26"/>
                 <w:szCs w:val="26"/>
               </w:rPr>
-              <w:t>setTongTien(</w:t>
-            </w:r>
-            <w:r>
-              <w:rPr>
-                <w:rFonts w:ascii="Times New Roman" w:eastAsia="Times New Roman" w:hAnsi="Times New Roman" w:cs="Times New Roman"/>
-                <w:sz w:val="26"/>
-                <w:szCs w:val="26"/>
-              </w:rPr>
-              <w:t>double tongTien</w:t>
-            </w:r>
-            <w:r>
-              <w:rPr>
-                <w:rFonts w:ascii="Times New Roman" w:eastAsia="Times New Roman" w:hAnsi="Times New Roman" w:cs="Times New Roman"/>
-                <w:sz w:val="26"/>
-                <w:szCs w:val="26"/>
-              </w:rPr>
-              <w:t>)</w:t>
+              <w:t>PhieuDatPhong(</w:t>
+            </w:r>
+            <w:r>
+              <w:rPr>
+                <w:rFonts w:ascii="Times New Roman" w:eastAsia="Times New Roman" w:hAnsi="Times New Roman" w:cs="Times New Roman"/>
+                <w:sz w:val="26"/>
+                <w:szCs w:val="26"/>
+              </w:rPr>
+              <w:t>string</w:t>
+            </w:r>
+            <w:r>
+              <w:rPr>
+                <w:rFonts w:ascii="Times New Roman" w:eastAsia="Times New Roman" w:hAnsi="Times New Roman" w:cs="Times New Roman"/>
+                <w:sz w:val="26"/>
+                <w:szCs w:val="26"/>
+              </w:rPr>
+              <w:t xml:space="preserve"> maPhieuDatPhong, NhanVien nhanVien, LocalDateTime thoiGianBatDau, LocalDateTime thoiGianKetThuc, boolean isHoanThanh, double tongTien)</w:t>
             </w:r>
           </w:p>
         </w:tc>
@@ -11185,15 +11339,6 @@
                 <w:szCs w:val="26"/>
               </w:rPr>
             </w:pPr>
-            <w:r>
-              <w:rPr>
-                <w:rFonts w:ascii="Times New Roman" w:eastAsia="Times New Roman" w:hAnsi="Times New Roman" w:cs="Times New Roman"/>
-                <w:b/>
-                <w:sz w:val="26"/>
-                <w:szCs w:val="26"/>
-              </w:rPr>
-              <w:t>void</w:t>
-            </w:r>
           </w:p>
         </w:tc>
         <w:tc>
@@ -11215,15 +11360,6 @@
                 <w:szCs w:val="26"/>
               </w:rPr>
             </w:pPr>
-            <w:r>
-              <w:rPr>
-                <w:rFonts w:ascii="Times New Roman" w:eastAsia="Times New Roman" w:hAnsi="Times New Roman" w:cs="Times New Roman"/>
-                <w:bCs/>
-                <w:sz w:val="26"/>
-                <w:szCs w:val="26"/>
-              </w:rPr>
-              <w:t>Phải lớn hơn 0</w:t>
-            </w:r>
           </w:p>
         </w:tc>
         <w:tc>
@@ -11269,11 +11405,12 @@
             </w:pPr>
             <w:r>
               <w:rPr>
-                <w:rFonts w:ascii="Times New Roman" w:eastAsia="Times New Roman" w:hAnsi="Times New Roman" w:cs="Times New Roman"/>
-                <w:sz w:val="26"/>
-                <w:szCs w:val="26"/>
-              </w:rPr>
-              <w:t xml:space="preserve">3. </w:t>
+                <w:rFonts w:ascii="Times New Roman" w:hAnsi="Times New Roman"/>
+                <w:b/>
+                <w:sz w:val="26"/>
+                <w:szCs w:val="26"/>
+              </w:rPr>
+              <w:t>4</w:t>
             </w:r>
           </w:p>
         </w:tc>
@@ -11291,21 +11428,18 @@
               <w:spacing w:line="240" w:lineRule="auto"/>
               <w:rPr>
                 <w:rFonts w:ascii="Times New Roman" w:eastAsia="Times New Roman" w:hAnsi="Times New Roman" w:cs="Times New Roman"/>
-                <w:b/>
-                <w:bCs/>
-                <w:sz w:val="26"/>
-                <w:szCs w:val="26"/>
-              </w:rPr>
-            </w:pPr>
-            <w:r>
-              <w:rPr>
-                <w:rFonts w:ascii="Times New Roman" w:eastAsia="Times New Roman" w:hAnsi="Times New Roman" w:cs="Times New Roman"/>
-                <w:b/>
-                <w:bCs/>
-                <w:sz w:val="26"/>
-                <w:szCs w:val="26"/>
-              </w:rPr>
-              <w:t>Viết các constructor</w:t>
+                <w:sz w:val="26"/>
+                <w:szCs w:val="26"/>
+              </w:rPr>
+            </w:pPr>
+            <w:r>
+              <w:rPr>
+                <w:rFonts w:ascii="Times New Roman" w:hAnsi="Times New Roman"/>
+                <w:b/>
+                <w:sz w:val="26"/>
+                <w:szCs w:val="26"/>
+              </w:rPr>
+              <w:t>Viết phương thức toString()</w:t>
             </w:r>
           </w:p>
         </w:tc>
@@ -11328,6 +11462,15 @@
                 <w:szCs w:val="26"/>
               </w:rPr>
             </w:pPr>
+            <w:r>
+              <w:rPr>
+                <w:rFonts w:ascii="Times New Roman" w:hAnsi="Times New Roman"/>
+                <w:b/>
+                <w:sz w:val="26"/>
+                <w:szCs w:val="26"/>
+              </w:rPr>
+              <w:t>string</w:t>
+            </w:r>
           </w:p>
         </w:tc>
         <w:tc>
@@ -11370,403 +11513,13 @@
                 <w:szCs w:val="26"/>
               </w:rPr>
             </w:pPr>
-          </w:p>
-        </w:tc>
-      </w:tr>
-      <w:tr>
-        <w:tc>
-          <w:tcPr>
-            <w:tcW w:w="790" w:type="dxa"/>
-          </w:tcPr>
-          <w:p>
-            <w:pPr>
-              <w:tabs>
-                <w:tab w:val="center" w:pos="1701"/>
-                <w:tab w:val="center" w:pos="4536"/>
-                <w:tab w:val="center" w:pos="7938"/>
-              </w:tabs>
-              <w:spacing w:line="240" w:lineRule="auto"/>
-              <w:rPr>
-                <w:rFonts w:ascii="Times New Roman" w:eastAsia="Times New Roman" w:hAnsi="Times New Roman" w:cs="Times New Roman"/>
-                <w:sz w:val="26"/>
-                <w:szCs w:val="26"/>
-              </w:rPr>
-            </w:pPr>
-            <w:r>
-              <w:rPr>
-                <w:rFonts w:ascii="Times New Roman" w:eastAsia="Times New Roman" w:hAnsi="Times New Roman" w:cs="Times New Roman"/>
-                <w:sz w:val="26"/>
-                <w:szCs w:val="26"/>
-              </w:rPr>
-              <w:t>3.1</w:t>
-            </w:r>
-          </w:p>
-        </w:tc>
-        <w:tc>
-          <w:tcPr>
-            <w:tcW w:w="3140" w:type="dxa"/>
-          </w:tcPr>
-          <w:p>
-            <w:pPr>
-              <w:tabs>
-                <w:tab w:val="center" w:pos="1701"/>
-                <w:tab w:val="center" w:pos="4536"/>
-                <w:tab w:val="center" w:pos="7938"/>
-              </w:tabs>
-              <w:spacing w:line="240" w:lineRule="auto"/>
-              <w:rPr>
-                <w:rFonts w:ascii="Times New Roman" w:eastAsia="Times New Roman" w:hAnsi="Times New Roman" w:cs="Times New Roman"/>
-                <w:sz w:val="26"/>
-                <w:szCs w:val="26"/>
-              </w:rPr>
-            </w:pPr>
-            <w:r>
-              <w:rPr>
-                <w:rFonts w:ascii="Times New Roman" w:eastAsia="Times New Roman" w:hAnsi="Times New Roman" w:cs="Times New Roman"/>
-                <w:sz w:val="26"/>
-                <w:szCs w:val="26"/>
-              </w:rPr>
-              <w:t>PhieuDatPhong()</w:t>
-            </w:r>
-          </w:p>
-        </w:tc>
-        <w:tc>
-          <w:tcPr>
-            <w:tcW w:w="1720" w:type="dxa"/>
-          </w:tcPr>
-          <w:p>
-            <w:pPr>
-              <w:tabs>
-                <w:tab w:val="center" w:pos="1701"/>
-                <w:tab w:val="center" w:pos="4536"/>
-                <w:tab w:val="center" w:pos="7938"/>
-              </w:tabs>
-              <w:spacing w:line="240" w:lineRule="auto"/>
-              <w:rPr>
-                <w:rFonts w:ascii="Times New Roman" w:eastAsia="Times New Roman" w:hAnsi="Times New Roman" w:cs="Times New Roman"/>
-                <w:b/>
-                <w:sz w:val="26"/>
-                <w:szCs w:val="26"/>
-              </w:rPr>
-            </w:pPr>
-          </w:p>
-        </w:tc>
-        <w:tc>
-          <w:tcPr>
-            <w:tcW w:w="2520" w:type="dxa"/>
-          </w:tcPr>
-          <w:p>
-            <w:pPr>
-              <w:tabs>
-                <w:tab w:val="center" w:pos="1701"/>
-                <w:tab w:val="center" w:pos="4536"/>
-                <w:tab w:val="center" w:pos="7938"/>
-              </w:tabs>
-              <w:spacing w:line="240" w:lineRule="auto"/>
-              <w:ind w:left="63"/>
-              <w:rPr>
-                <w:rFonts w:ascii="Times New Roman" w:eastAsia="Times New Roman" w:hAnsi="Times New Roman" w:cs="Times New Roman"/>
-                <w:sz w:val="26"/>
-                <w:szCs w:val="26"/>
-              </w:rPr>
-            </w:pPr>
-          </w:p>
-        </w:tc>
-        <w:tc>
-          <w:tcPr>
-            <w:tcW w:w="1985" w:type="dxa"/>
-          </w:tcPr>
-          <w:p>
-            <w:pPr>
-              <w:tabs>
-                <w:tab w:val="center" w:pos="1701"/>
-                <w:tab w:val="center" w:pos="4536"/>
-                <w:tab w:val="center" w:pos="7938"/>
-              </w:tabs>
-              <w:spacing w:line="240" w:lineRule="auto"/>
-              <w:ind w:left="27"/>
-              <w:rPr>
-                <w:rFonts w:ascii="Times New Roman" w:eastAsia="Times New Roman" w:hAnsi="Times New Roman" w:cs="Times New Roman"/>
-                <w:sz w:val="26"/>
-                <w:szCs w:val="26"/>
-              </w:rPr>
-            </w:pPr>
-          </w:p>
-        </w:tc>
-      </w:tr>
-      <w:tr>
-        <w:tc>
-          <w:tcPr>
-            <w:tcW w:w="790" w:type="dxa"/>
-          </w:tcPr>
-          <w:p>
-            <w:pPr>
-              <w:tabs>
-                <w:tab w:val="center" w:pos="1701"/>
-                <w:tab w:val="center" w:pos="4536"/>
-                <w:tab w:val="center" w:pos="7938"/>
-              </w:tabs>
-              <w:spacing w:line="240" w:lineRule="auto"/>
-              <w:rPr>
-                <w:rFonts w:ascii="Times New Roman" w:eastAsia="Times New Roman" w:hAnsi="Times New Roman" w:cs="Times New Roman"/>
-                <w:sz w:val="26"/>
-                <w:szCs w:val="26"/>
-              </w:rPr>
-            </w:pPr>
-            <w:r>
-              <w:rPr>
-                <w:rFonts w:ascii="Times New Roman" w:eastAsia="Times New Roman" w:hAnsi="Times New Roman" w:cs="Times New Roman"/>
-                <w:sz w:val="26"/>
-                <w:szCs w:val="26"/>
-              </w:rPr>
-              <w:t>3.2</w:t>
-            </w:r>
-          </w:p>
-        </w:tc>
-        <w:tc>
-          <w:tcPr>
-            <w:tcW w:w="3140" w:type="dxa"/>
-          </w:tcPr>
-          <w:p>
-            <w:pPr>
-              <w:tabs>
-                <w:tab w:val="center" w:pos="1701"/>
-                <w:tab w:val="center" w:pos="4536"/>
-                <w:tab w:val="center" w:pos="7938"/>
-              </w:tabs>
-              <w:spacing w:line="240" w:lineRule="auto"/>
-              <w:rPr>
-                <w:rFonts w:ascii="Times New Roman" w:eastAsia="Times New Roman" w:hAnsi="Times New Roman" w:cs="Times New Roman"/>
-                <w:sz w:val="26"/>
-                <w:szCs w:val="26"/>
-              </w:rPr>
-            </w:pPr>
-            <w:r>
-              <w:rPr>
-                <w:rFonts w:ascii="Times New Roman" w:eastAsia="Times New Roman" w:hAnsi="Times New Roman" w:cs="Times New Roman"/>
-                <w:sz w:val="26"/>
-                <w:szCs w:val="26"/>
-              </w:rPr>
-              <w:t>PhieuDatPhong(String maPhieuDatPhong, Phong phong, NhanVien nhanVien, LocalDateTime thoiGianBatDau, LocalDateTime thoiGianKetThuc, boolean isHoanThanh, double tongTien)</w:t>
-            </w:r>
-          </w:p>
-        </w:tc>
-        <w:tc>
-          <w:tcPr>
-            <w:tcW w:w="1720" w:type="dxa"/>
-          </w:tcPr>
-          <w:p>
-            <w:pPr>
-              <w:tabs>
-                <w:tab w:val="center" w:pos="1701"/>
-                <w:tab w:val="center" w:pos="4536"/>
-                <w:tab w:val="center" w:pos="7938"/>
-              </w:tabs>
-              <w:spacing w:line="240" w:lineRule="auto"/>
-              <w:rPr>
-                <w:rFonts w:ascii="Times New Roman" w:eastAsia="Times New Roman" w:hAnsi="Times New Roman" w:cs="Times New Roman"/>
-                <w:b/>
-                <w:sz w:val="26"/>
-                <w:szCs w:val="26"/>
-              </w:rPr>
-            </w:pPr>
-          </w:p>
-        </w:tc>
-        <w:tc>
-          <w:tcPr>
-            <w:tcW w:w="2520" w:type="dxa"/>
-          </w:tcPr>
-          <w:p>
-            <w:pPr>
-              <w:tabs>
-                <w:tab w:val="center" w:pos="1701"/>
-                <w:tab w:val="center" w:pos="4536"/>
-                <w:tab w:val="center" w:pos="7938"/>
-              </w:tabs>
-              <w:spacing w:line="240" w:lineRule="auto"/>
-              <w:ind w:left="63"/>
-              <w:rPr>
-                <w:rFonts w:ascii="Times New Roman" w:eastAsia="Times New Roman" w:hAnsi="Times New Roman" w:cs="Times New Roman"/>
-                <w:sz w:val="26"/>
-                <w:szCs w:val="26"/>
-              </w:rPr>
-            </w:pPr>
-          </w:p>
-        </w:tc>
-        <w:tc>
-          <w:tcPr>
-            <w:tcW w:w="1985" w:type="dxa"/>
-          </w:tcPr>
-          <w:p>
-            <w:pPr>
-              <w:tabs>
-                <w:tab w:val="center" w:pos="1701"/>
-                <w:tab w:val="center" w:pos="4536"/>
-                <w:tab w:val="center" w:pos="7938"/>
-              </w:tabs>
-              <w:spacing w:line="240" w:lineRule="auto"/>
-              <w:ind w:left="27"/>
-              <w:rPr>
-                <w:rFonts w:ascii="Times New Roman" w:eastAsia="Times New Roman" w:hAnsi="Times New Roman" w:cs="Times New Roman"/>
-                <w:sz w:val="26"/>
-                <w:szCs w:val="26"/>
-              </w:rPr>
-            </w:pPr>
-          </w:p>
-        </w:tc>
-      </w:tr>
-      <w:tr>
-        <w:tc>
-          <w:tcPr>
-            <w:tcW w:w="790" w:type="dxa"/>
-          </w:tcPr>
-          <w:p>
-            <w:pPr>
-              <w:tabs>
-                <w:tab w:val="center" w:pos="1701"/>
-                <w:tab w:val="center" w:pos="4536"/>
-                <w:tab w:val="center" w:pos="7938"/>
-              </w:tabs>
-              <w:spacing w:line="240" w:lineRule="auto"/>
-              <w:rPr>
-                <w:rFonts w:ascii="Times New Roman" w:eastAsia="Times New Roman" w:hAnsi="Times New Roman" w:cs="Times New Roman"/>
-                <w:sz w:val="26"/>
-                <w:szCs w:val="26"/>
-              </w:rPr>
-            </w:pPr>
-            <w:r>
-              <w:rPr>
-                <w:rFonts w:ascii="Times New Roman" w:hAnsi="Times New Roman"/>
-                <w:b/>
-                <w:sz w:val="26"/>
-                <w:szCs w:val="26"/>
-              </w:rPr>
-              <w:t>4</w:t>
-            </w:r>
-          </w:p>
-        </w:tc>
-        <w:tc>
-          <w:tcPr>
-            <w:tcW w:w="3140" w:type="dxa"/>
-          </w:tcPr>
-          <w:p>
-            <w:pPr>
-              <w:tabs>
-                <w:tab w:val="center" w:pos="1701"/>
-                <w:tab w:val="center" w:pos="4536"/>
-                <w:tab w:val="center" w:pos="7938"/>
-              </w:tabs>
-              <w:spacing w:line="240" w:lineRule="auto"/>
-              <w:rPr>
-                <w:rFonts w:ascii="Times New Roman" w:eastAsia="Times New Roman" w:hAnsi="Times New Roman" w:cs="Times New Roman"/>
-                <w:sz w:val="26"/>
-                <w:szCs w:val="26"/>
-              </w:rPr>
-            </w:pPr>
-            <w:r>
-              <w:rPr>
-                <w:rFonts w:ascii="Times New Roman" w:hAnsi="Times New Roman"/>
-                <w:b/>
-                <w:sz w:val="26"/>
-                <w:szCs w:val="26"/>
-              </w:rPr>
-              <w:t>Viết phương thức toString()</w:t>
-            </w:r>
-          </w:p>
-        </w:tc>
-        <w:tc>
-          <w:tcPr>
-            <w:tcW w:w="1720" w:type="dxa"/>
-          </w:tcPr>
-          <w:p>
-            <w:pPr>
-              <w:tabs>
-                <w:tab w:val="center" w:pos="1701"/>
-                <w:tab w:val="center" w:pos="4536"/>
-                <w:tab w:val="center" w:pos="7938"/>
-              </w:tabs>
-              <w:spacing w:line="240" w:lineRule="auto"/>
-              <w:rPr>
-                <w:rFonts w:ascii="Times New Roman" w:eastAsia="Times New Roman" w:hAnsi="Times New Roman" w:cs="Times New Roman"/>
-                <w:b/>
-                <w:sz w:val="26"/>
-                <w:szCs w:val="26"/>
-              </w:rPr>
-            </w:pPr>
-            <w:r>
-              <w:rPr>
-                <w:rFonts w:ascii="Times New Roman" w:hAnsi="Times New Roman"/>
-                <w:b/>
-                <w:sz w:val="26"/>
-                <w:szCs w:val="26"/>
-              </w:rPr>
-              <w:t>string</w:t>
-            </w:r>
-          </w:p>
-        </w:tc>
-        <w:tc>
-          <w:tcPr>
-            <w:tcW w:w="2520" w:type="dxa"/>
-          </w:tcPr>
-          <w:p>
-            <w:pPr>
-              <w:tabs>
-                <w:tab w:val="center" w:pos="1701"/>
-                <w:tab w:val="center" w:pos="4536"/>
-                <w:tab w:val="center" w:pos="7938"/>
-              </w:tabs>
-              <w:spacing w:line="240" w:lineRule="auto"/>
-              <w:ind w:left="63"/>
-              <w:rPr>
-                <w:rFonts w:ascii="Times New Roman" w:eastAsia="Times New Roman" w:hAnsi="Times New Roman" w:cs="Times New Roman"/>
-                <w:sz w:val="26"/>
-                <w:szCs w:val="26"/>
-              </w:rPr>
-            </w:pPr>
-          </w:p>
-        </w:tc>
-        <w:tc>
-          <w:tcPr>
-            <w:tcW w:w="1985" w:type="dxa"/>
-          </w:tcPr>
-          <w:p>
-            <w:pPr>
-              <w:tabs>
-                <w:tab w:val="center" w:pos="1701"/>
-                <w:tab w:val="center" w:pos="4536"/>
-                <w:tab w:val="center" w:pos="7938"/>
-              </w:tabs>
-              <w:spacing w:line="240" w:lineRule="auto"/>
-              <w:ind w:left="27"/>
-              <w:rPr>
-                <w:rFonts w:ascii="Times New Roman" w:eastAsia="Times New Roman" w:hAnsi="Times New Roman" w:cs="Times New Roman"/>
-                <w:sz w:val="26"/>
-                <w:szCs w:val="26"/>
-              </w:rPr>
-            </w:pPr>
-            <w:r>
-              <w:rPr>
-                <w:rFonts w:ascii="Times New Roman" w:hAnsi="Times New Roman"/>
-                <w:sz w:val="26"/>
-                <w:szCs w:val="26"/>
-              </w:rPr>
-              <w:t>Trả về chuỗi chứa giá trị các thuộc tính của</w:t>
-            </w:r>
-            <w:r>
-              <w:rPr>
-                <w:rFonts w:ascii="Times New Roman" w:hAnsi="Times New Roman"/>
-                <w:sz w:val="26"/>
-                <w:szCs w:val="26"/>
-              </w:rPr>
-              <w:t xml:space="preserve"> phiếu đặt phòng</w:t>
-            </w:r>
-            <w:r>
-              <w:rPr>
-                <w:rFonts w:ascii="Times New Roman" w:hAnsi="Times New Roman"/>
-                <w:sz w:val="26"/>
-                <w:szCs w:val="26"/>
-              </w:rPr>
-              <w:t>.</w:t>
+            <w:r>
+              <w:rPr>
+                <w:rFonts w:ascii="Times New Roman" w:hAnsi="Times New Roman"/>
+                <w:sz w:val="26"/>
+                <w:szCs w:val="26"/>
+              </w:rPr>
+              <w:t>Trả về chuỗi chứa giá trị các thuộc tính của phiếu đặt phòng.</w:t>
             </w:r>
           </w:p>
         </w:tc>
@@ -12132,6 +11885,7 @@
                 <w:sz w:val="26"/>
                 <w:szCs w:val="26"/>
               </w:rPr>
+              <w:lastRenderedPageBreak/>
               <w:t>1.1</w:t>
             </w:r>
           </w:p>
@@ -12683,7 +12437,6 @@
                 <w:sz w:val="26"/>
                 <w:szCs w:val="26"/>
               </w:rPr>
-              <w:lastRenderedPageBreak/>
               <w:t>2.</w:t>
             </w:r>
             <w:r>
@@ -13098,15 +12851,7 @@
                 <w:sz w:val="26"/>
                 <w:szCs w:val="26"/>
               </w:rPr>
-              <w:t>2.</w:t>
-            </w:r>
-            <w:r>
-              <w:rPr>
-                <w:rFonts w:ascii="Times New Roman" w:eastAsia="Times New Roman" w:hAnsi="Times New Roman" w:cs="Times New Roman"/>
-                <w:sz w:val="26"/>
-                <w:szCs w:val="26"/>
-              </w:rPr>
-              <w:t>4</w:t>
+              <w:t>2.4</w:t>
             </w:r>
           </w:p>
         </w:tc>
@@ -13262,15 +13007,7 @@
                 <w:sz w:val="26"/>
                 <w:szCs w:val="26"/>
               </w:rPr>
-              <w:t>2.</w:t>
-            </w:r>
-            <w:r>
-              <w:rPr>
-                <w:rFonts w:ascii="Times New Roman" w:eastAsia="Times New Roman" w:hAnsi="Times New Roman" w:cs="Times New Roman"/>
-                <w:sz w:val="26"/>
-                <w:szCs w:val="26"/>
-              </w:rPr>
-              <w:t>5</w:t>
+              <w:t>2.5</w:t>
             </w:r>
           </w:p>
         </w:tc>
@@ -13426,15 +13163,7 @@
                 <w:sz w:val="26"/>
                 <w:szCs w:val="26"/>
               </w:rPr>
-              <w:t>2.</w:t>
-            </w:r>
-            <w:r>
-              <w:rPr>
-                <w:rFonts w:ascii="Times New Roman" w:eastAsia="Times New Roman" w:hAnsi="Times New Roman" w:cs="Times New Roman"/>
-                <w:sz w:val="26"/>
-                <w:szCs w:val="26"/>
-              </w:rPr>
-              <w:t>6</w:t>
+              <w:t>2.6</w:t>
             </w:r>
           </w:p>
         </w:tc>
@@ -13539,6 +13268,15 @@
                 <w:szCs w:val="26"/>
               </w:rPr>
               <w:t>Phải lớn hơn 0</w:t>
+            </w:r>
+            <w:r>
+              <w:rPr>
+                <w:rFonts w:ascii="Times New Roman" w:eastAsia="Times New Roman" w:hAnsi="Times New Roman" w:cs="Times New Roman"/>
+                <w:bCs/>
+                <w:sz w:val="26"/>
+                <w:szCs w:val="26"/>
+              </w:rPr>
+              <w:t>.</w:t>
             </w:r>
           </w:p>
         </w:tc>
@@ -14424,6 +14162,7 @@
                 <w:sz w:val="26"/>
                 <w:szCs w:val="26"/>
               </w:rPr>
+              <w:lastRenderedPageBreak/>
               <w:t>1.1</w:t>
             </w:r>
           </w:p>
@@ -15021,7 +14760,6 @@
                 <w:sz w:val="26"/>
                 <w:szCs w:val="26"/>
               </w:rPr>
-              <w:lastRenderedPageBreak/>
               <w:t>2.1</w:t>
             </w:r>
           </w:p>
@@ -16954,6 +16692,7 @@
                 <w:sz w:val="26"/>
                 <w:szCs w:val="26"/>
               </w:rPr>
+              <w:lastRenderedPageBreak/>
               <w:t>1.2</w:t>
             </w:r>
           </w:p>
@@ -17039,7 +16778,25 @@
                 <w:sz w:val="26"/>
                 <w:szCs w:val="26"/>
               </w:rPr>
-              <w:t>Tên loại phòng không được bằng rỗng hoặc bằng  null.</w:t>
+              <w:t>Không dược để trống, k</w:t>
+            </w:r>
+            <w:r>
+              <w:rPr>
+                <w:rFonts w:ascii="Times New Roman" w:hAnsi="Times New Roman"/>
+                <w:bCs/>
+                <w:sz w:val="26"/>
+                <w:szCs w:val="26"/>
+              </w:rPr>
+              <w:t>hông được chứa ký tự đặc biệt</w:t>
+            </w:r>
+            <w:r>
+              <w:rPr>
+                <w:rFonts w:ascii="Times New Roman" w:hAnsi="Times New Roman"/>
+                <w:bCs/>
+                <w:sz w:val="26"/>
+                <w:szCs w:val="26"/>
+              </w:rPr>
+              <w:t xml:space="preserve"> hoặc số, viết hoa chữ cái đầu.</w:t>
             </w:r>
           </w:p>
         </w:tc>
@@ -17364,7 +17121,6 @@
                 <w:sz w:val="26"/>
                 <w:szCs w:val="26"/>
               </w:rPr>
-              <w:lastRenderedPageBreak/>
               <w:t>2</w:t>
             </w:r>
           </w:p>
@@ -17592,6 +17348,78 @@
                 <w:szCs w:val="26"/>
               </w:rPr>
             </w:pPr>
+            <w:r>
+              <w:rPr>
+                <w:rFonts w:ascii="Times New Roman" w:hAnsi="Times New Roman"/>
+                <w:bCs/>
+                <w:sz w:val="26"/>
+                <w:szCs w:val="26"/>
+              </w:rPr>
+              <w:t xml:space="preserve">Mã </w:t>
+            </w:r>
+            <w:r>
+              <w:rPr>
+                <w:rFonts w:ascii="Times New Roman" w:hAnsi="Times New Roman"/>
+                <w:bCs/>
+                <w:sz w:val="26"/>
+                <w:szCs w:val="26"/>
+              </w:rPr>
+              <w:t xml:space="preserve">loại phòng </w:t>
+            </w:r>
+            <w:r>
+              <w:rPr>
+                <w:rFonts w:ascii="Times New Roman" w:hAnsi="Times New Roman"/>
+                <w:bCs/>
+                <w:sz w:val="26"/>
+                <w:szCs w:val="26"/>
+              </w:rPr>
+              <w:t xml:space="preserve">có dạng: </w:t>
+            </w:r>
+            <w:r>
+              <w:rPr>
+                <w:rFonts w:ascii="Times New Roman" w:hAnsi="Times New Roman"/>
+                <w:bCs/>
+                <w:sz w:val="26"/>
+                <w:szCs w:val="26"/>
+              </w:rPr>
+              <w:t xml:space="preserve">LPXXX </w:t>
+            </w:r>
+            <w:r>
+              <w:rPr>
+                <w:rFonts w:ascii="Times New Roman" w:hAnsi="Times New Roman"/>
+                <w:bCs/>
+                <w:sz w:val="26"/>
+                <w:szCs w:val="26"/>
+              </w:rPr>
+              <w:t xml:space="preserve">với XXX là 3 số </w:t>
+            </w:r>
+            <w:r>
+              <w:rPr>
+                <w:rFonts w:ascii="Times New Roman" w:hAnsi="Times New Roman"/>
+                <w:bCs/>
+                <w:sz w:val="26"/>
+                <w:szCs w:val="26"/>
+              </w:rPr>
+              <w:t xml:space="preserve">nguyên </w:t>
+            </w:r>
+            <w:r>
+              <w:rPr>
+                <w:rFonts w:ascii="Times New Roman" w:hAnsi="Times New Roman"/>
+                <w:bCs/>
+                <w:sz w:val="26"/>
+                <w:szCs w:val="26"/>
+              </w:rPr>
+              <w:t>dương</w:t>
+            </w:r>
+            <w:r>
+              <w:rPr>
+                <w:rFonts w:ascii="Times New Roman" w:hAnsi="Times New Roman"/>
+                <w:bCs/>
+                <w:sz w:val="26"/>
+                <w:szCs w:val="26"/>
+              </w:rPr>
+              <w:t>.</w:t>
+            </w:r>
           </w:p>
         </w:tc>
         <w:tc>
@@ -17719,6 +17547,33 @@
                 <w:szCs w:val="26"/>
               </w:rPr>
             </w:pPr>
+            <w:r>
+              <w:rPr>
+                <w:rFonts w:ascii="Times New Roman" w:hAnsi="Times New Roman"/>
+                <w:bCs/>
+                <w:sz w:val="26"/>
+                <w:szCs w:val="26"/>
+              </w:rPr>
+              <w:t>Không dược để trống, k</w:t>
+            </w:r>
+            <w:r>
+              <w:rPr>
+                <w:rFonts w:ascii="Times New Roman" w:hAnsi="Times New Roman"/>
+                <w:bCs/>
+                <w:sz w:val="26"/>
+                <w:szCs w:val="26"/>
+              </w:rPr>
+              <w:t>hông được chứa ký tự đặc biệt</w:t>
+            </w:r>
+            <w:r>
+              <w:rPr>
+                <w:rFonts w:ascii="Times New Roman" w:hAnsi="Times New Roman"/>
+                <w:bCs/>
+                <w:sz w:val="26"/>
+                <w:szCs w:val="26"/>
+              </w:rPr>
+              <w:t xml:space="preserve"> hoặc số, viết hoa chữ cái đầu.</w:t>
+            </w:r>
           </w:p>
         </w:tc>
         <w:tc>
@@ -17846,6 +17701,15 @@
                 <w:szCs w:val="26"/>
               </w:rPr>
             </w:pPr>
+            <w:r>
+              <w:rPr>
+                <w:rFonts w:ascii="Times New Roman" w:hAnsi="Times New Roman"/>
+                <w:bCs/>
+                <w:sz w:val="26"/>
+                <w:szCs w:val="26"/>
+              </w:rPr>
+              <w:t>Kích thước chỉ có thể là 5, 10, 15, 20.</w:t>
+            </w:r>
           </w:p>
         </w:tc>
         <w:tc>
@@ -17973,6 +17837,15 @@
                 <w:szCs w:val="26"/>
               </w:rPr>
             </w:pPr>
+            <w:r>
+              <w:rPr>
+                <w:rFonts w:ascii="Times New Roman" w:hAnsi="Times New Roman"/>
+                <w:bCs/>
+                <w:sz w:val="26"/>
+                <w:szCs w:val="26"/>
+              </w:rPr>
+              <w:t>Phụ phí phải lớn hơn hoặc bằng 0.</w:t>
+            </w:r>
           </w:p>
         </w:tc>
         <w:tc>
@@ -18907,7 +18780,17 @@
                 <w:sz w:val="26"/>
                 <w:szCs w:val="26"/>
               </w:rPr>
-              <w:t>LoaiPhong(string maLoaiPhong, string tenLoaiPhong, int KichThuoc, double phuPhi)</w:t>
+              <w:t xml:space="preserve">LoaiPhong(string maLoaiPhong, string </w:t>
+            </w:r>
+            <w:r>
+              <w:rPr>
+                <w:rFonts w:ascii="Times New Roman" w:hAnsi="Times New Roman"/>
+                <w:bCs/>
+                <w:sz w:val="26"/>
+                <w:szCs w:val="26"/>
+              </w:rPr>
+              <w:lastRenderedPageBreak/>
+              <w:t>tenLoaiPhong, int KichThuoc, double phuPhi)</w:t>
             </w:r>
           </w:p>
         </w:tc>
@@ -19107,15 +18990,7 @@
                 <w:sz w:val="26"/>
                 <w:szCs w:val="26"/>
               </w:rPr>
-              <w:t>T</w:t>
-            </w:r>
-            <w:r>
-              <w:rPr>
-                <w:rFonts w:ascii="Times New Roman" w:hAnsi="Times New Roman"/>
-                <w:sz w:val="26"/>
-                <w:szCs w:val="26"/>
-              </w:rPr>
-              <w:t>rả về chuỗi chứa giá trị các thuộc tính của loại phòng.</w:t>
+              <w:t>Trả về chuỗi chứa giá trị các thuộc tính của loại phòng.</w:t>
             </w:r>
           </w:p>
         </w:tc>
@@ -19546,7 +19421,16 @@
                 <w:sz w:val="26"/>
                 <w:szCs w:val="26"/>
               </w:rPr>
-              <w:t>Phiếu đặt phòng không được bằng null hoặc bằng rỗng.</w:t>
+              <w:t>Phiếu đặt phòng không được bằng null</w:t>
+            </w:r>
+            <w:r>
+              <w:rPr>
+                <w:rFonts w:ascii="Times New Roman" w:hAnsi="Times New Roman"/>
+                <w:bCs/>
+                <w:sz w:val="26"/>
+                <w:szCs w:val="26"/>
+              </w:rPr>
+              <w:t>.</w:t>
             </w:r>
           </w:p>
         </w:tc>
@@ -19689,7 +19573,7 @@
                 <w:sz w:val="26"/>
                 <w:szCs w:val="26"/>
               </w:rPr>
-              <w:t>Hàng hóa không được bằng null hoặc bằng rỗng.</w:t>
+              <w:t>Hàng hóa không được bằng null.</w:t>
             </w:r>
           </w:p>
         </w:tc>
@@ -19738,7 +19622,6 @@
                 <w:sz w:val="26"/>
                 <w:szCs w:val="26"/>
               </w:rPr>
-              <w:lastRenderedPageBreak/>
               <w:t>1.3</w:t>
             </w:r>
           </w:p>
@@ -20093,7 +19976,16 @@
                 <w:sz w:val="26"/>
                 <w:szCs w:val="26"/>
               </w:rPr>
-              <w:t>Phiếu đặt phòng không được bằng null hoặc bằng rỗng.</w:t>
+              <w:t>Phiếu đặt phòng không được bằng null</w:t>
+            </w:r>
+            <w:r>
+              <w:rPr>
+                <w:rFonts w:ascii="Times New Roman" w:hAnsi="Times New Roman"/>
+                <w:bCs/>
+                <w:sz w:val="26"/>
+                <w:szCs w:val="26"/>
+              </w:rPr>
+              <w:t>.</w:t>
             </w:r>
           </w:p>
         </w:tc>
@@ -20237,7 +20129,7 @@
                 <w:sz w:val="26"/>
                 <w:szCs w:val="26"/>
               </w:rPr>
-              <w:t>Hàng hóa không được bằng null hoặc bằng rỗng.</w:t>
+              <w:t>Hàng hóa không được bằng null.</w:t>
             </w:r>
           </w:p>
         </w:tc>
@@ -21144,6 +21036,7 @@
                 <w:sz w:val="26"/>
                 <w:szCs w:val="26"/>
               </w:rPr>
+              <w:lastRenderedPageBreak/>
               <w:t>3.2</w:t>
             </w:r>
           </w:p>
@@ -21864,7 +21757,6 @@
                 <w:sz w:val="26"/>
                 <w:szCs w:val="26"/>
               </w:rPr>
-              <w:lastRenderedPageBreak/>
               <w:t xml:space="preserve">với XXX là </w:t>
             </w:r>
             <w:r>
@@ -21939,7 +21831,6 @@
                 <w:sz w:val="26"/>
                 <w:szCs w:val="26"/>
               </w:rPr>
-              <w:lastRenderedPageBreak/>
               <w:t>{id}</w:t>
             </w:r>
           </w:p>
@@ -22035,26 +21926,28 @@
           </w:tcPr>
           <w:p>
             <w:pPr>
-              <w:tabs>
-                <w:tab w:val="center" w:pos="1701"/>
-                <w:tab w:val="center" w:pos="4536"/>
-                <w:tab w:val="center" w:pos="7938"/>
-              </w:tabs>
-              <w:rPr>
-                <w:rFonts w:ascii="Times New Roman" w:hAnsi="Times New Roman"/>
-                <w:bCs/>
-                <w:sz w:val="26"/>
-                <w:szCs w:val="26"/>
-              </w:rPr>
-            </w:pPr>
-            <w:r>
-              <w:rPr>
-                <w:rFonts w:ascii="Times New Roman" w:hAnsi="Times New Roman"/>
-                <w:bCs/>
-                <w:sz w:val="26"/>
-                <w:szCs w:val="26"/>
-              </w:rPr>
-              <w:t>Tên hàng hoá không được bằng rỗng hoặc bằng  null.</w:t>
+              <w:pStyle w:val="ListParagraph"/>
+              <w:tabs>
+                <w:tab w:val="center" w:pos="1701"/>
+                <w:tab w:val="center" w:pos="4536"/>
+                <w:tab w:val="center" w:pos="7938"/>
+              </w:tabs>
+              <w:ind w:left="63"/>
+              <w:rPr>
+                <w:rFonts w:ascii="Times New Roman" w:hAnsi="Times New Roman"/>
+                <w:sz w:val="26"/>
+                <w:szCs w:val="26"/>
+                <w:lang w:val="vi-VN"/>
+              </w:rPr>
+            </w:pPr>
+            <w:r>
+              <w:rPr>
+                <w:rFonts w:ascii="Times New Roman" w:hAnsi="Times New Roman"/>
+                <w:bCs/>
+                <w:sz w:val="26"/>
+                <w:szCs w:val="26"/>
+              </w:rPr>
+              <w:t>Không dược để trống, không được chứa ký tự đặc biệt hoặc số, viết hoa chữ cái đầu.</w:t>
             </w:r>
           </w:p>
         </w:tc>
@@ -22191,16 +22084,7 @@
                 <w:sz w:val="26"/>
                 <w:szCs w:val="26"/>
               </w:rPr>
-              <w:t>K</w:t>
-            </w:r>
-            <w:r>
-              <w:rPr>
-                <w:rFonts w:ascii="Times New Roman" w:hAnsi="Times New Roman"/>
-                <w:bCs/>
-                <w:sz w:val="26"/>
-                <w:szCs w:val="26"/>
-              </w:rPr>
-              <w:t>hông được bằng rỗng hoặc bằng  null.</w:t>
+              <w:t>Không được bằng  null.</w:t>
             </w:r>
           </w:p>
         </w:tc>
@@ -22337,7 +22221,16 @@
                 <w:sz w:val="26"/>
                 <w:szCs w:val="26"/>
               </w:rPr>
-              <w:t>Số lượng tồn phải lớn hơn hoặc bằng 0.</w:t>
+              <w:t>P</w:t>
+            </w:r>
+            <w:r>
+              <w:rPr>
+                <w:rFonts w:ascii="Times New Roman" w:hAnsi="Times New Roman"/>
+                <w:bCs/>
+                <w:sz w:val="26"/>
+                <w:szCs w:val="26"/>
+              </w:rPr>
+              <w:t>hải lớn hơn hoặc bằng 0.</w:t>
             </w:r>
           </w:p>
         </w:tc>
@@ -22474,7 +22367,7 @@
                 <w:sz w:val="26"/>
                 <w:szCs w:val="26"/>
               </w:rPr>
-              <w:t>Số lượng tồn phải lớn hơn 0.</w:t>
+              <w:t>Phải lớn hơn 0.</w:t>
             </w:r>
           </w:p>
         </w:tc>
@@ -22604,6 +22497,15 @@
                 <w:szCs w:val="26"/>
               </w:rPr>
             </w:pPr>
+            <w:r>
+              <w:rPr>
+                <w:rFonts w:ascii="Times New Roman" w:hAnsi="Times New Roman"/>
+                <w:bCs/>
+                <w:sz w:val="26"/>
+                <w:szCs w:val="26"/>
+              </w:rPr>
+              <w:t>Chỉ có thể là true hoặc false.</w:t>
+            </w:r>
           </w:p>
         </w:tc>
         <w:tc>
@@ -23105,7 +23007,17 @@
                 <w:sz w:val="26"/>
                 <w:szCs w:val="26"/>
               </w:rPr>
-              <w:t>Tên hàng hoá không được bằng rỗng hoặc bằng  null.</w:t>
+              <w:t xml:space="preserve">Không dược để trống, không được chứa ký tự </w:t>
+            </w:r>
+            <w:r>
+              <w:rPr>
+                <w:rFonts w:ascii="Times New Roman" w:hAnsi="Times New Roman"/>
+                <w:bCs/>
+                <w:sz w:val="26"/>
+                <w:szCs w:val="26"/>
+              </w:rPr>
+              <w:lastRenderedPageBreak/>
+              <w:t>đặc biệt hoặc số, viết hoa chữ cái đầu.</w:t>
             </w:r>
           </w:p>
         </w:tc>
@@ -23241,7 +23153,7 @@
                 <w:sz w:val="26"/>
                 <w:szCs w:val="26"/>
               </w:rPr>
-              <w:t>Không được bằng rỗng hoặc bằng  null.</w:t>
+              <w:t>Không được bằng  null.</w:t>
             </w:r>
           </w:p>
         </w:tc>
@@ -23377,7 +23289,7 @@
                 <w:sz w:val="26"/>
                 <w:szCs w:val="26"/>
               </w:rPr>
-              <w:t>Số lượng tồn phải lớn hơn hoặc bằng 0.</w:t>
+              <w:t>Phải lớn hơn hoặc bằng 0.</w:t>
             </w:r>
           </w:p>
         </w:tc>
@@ -23513,7 +23425,7 @@
                 <w:sz w:val="26"/>
                 <w:szCs w:val="26"/>
               </w:rPr>
-              <w:t>Số lượng tồn phải lớn hơn 0.</w:t>
+              <w:t>Phải lớn hơn 0.</w:t>
             </w:r>
           </w:p>
         </w:tc>
@@ -23642,6 +23554,15 @@
                 <w:szCs w:val="26"/>
               </w:rPr>
             </w:pPr>
+            <w:r>
+              <w:rPr>
+                <w:rFonts w:ascii="Times New Roman" w:hAnsi="Times New Roman"/>
+                <w:bCs/>
+                <w:sz w:val="26"/>
+                <w:szCs w:val="26"/>
+              </w:rPr>
+              <w:t>Chỉ có thể là true hoặc false.</w:t>
+            </w:r>
           </w:p>
         </w:tc>
         <w:tc>
@@ -24363,7 +24284,6 @@
                 <w:sz w:val="26"/>
                 <w:szCs w:val="26"/>
               </w:rPr>
-              <w:lastRenderedPageBreak/>
               <w:t>2.12</w:t>
             </w:r>
           </w:p>
@@ -25520,7 +25440,17 @@
                 <w:sz w:val="26"/>
                 <w:szCs w:val="26"/>
               </w:rPr>
-              <w:t xml:space="preserve">với XXX là </w:t>
+              <w:t xml:space="preserve">với </w:t>
+            </w:r>
+            <w:r>
+              <w:rPr>
+                <w:rFonts w:ascii="Times New Roman" w:hAnsi="Times New Roman"/>
+                <w:bCs/>
+                <w:sz w:val="26"/>
+                <w:szCs w:val="26"/>
+              </w:rPr>
+              <w:lastRenderedPageBreak/>
+              <w:t xml:space="preserve">XXX là </w:t>
             </w:r>
             <w:r>
               <w:rPr>
@@ -25594,6 +25524,7 @@
                 <w:sz w:val="26"/>
                 <w:szCs w:val="26"/>
               </w:rPr>
+              <w:lastRenderedPageBreak/>
               <w:t>{id}</w:t>
             </w:r>
           </w:p>
@@ -25689,45 +25620,29 @@
           </w:tcPr>
           <w:p>
             <w:pPr>
-              <w:tabs>
-                <w:tab w:val="center" w:pos="1701"/>
-                <w:tab w:val="center" w:pos="4536"/>
-                <w:tab w:val="center" w:pos="7938"/>
-              </w:tabs>
-              <w:rPr>
-                <w:rFonts w:ascii="Times New Roman" w:hAnsi="Times New Roman"/>
-                <w:bCs/>
-                <w:sz w:val="26"/>
-                <w:szCs w:val="26"/>
-              </w:rPr>
-            </w:pPr>
-            <w:r>
-              <w:rPr>
-                <w:rFonts w:ascii="Times New Roman" w:hAnsi="Times New Roman"/>
-                <w:bCs/>
-                <w:sz w:val="26"/>
-                <w:szCs w:val="26"/>
-              </w:rPr>
-              <w:t>Tên loại</w:t>
-            </w:r>
-            <w:r>
-              <w:rPr>
-                <w:rFonts w:ascii="Times New Roman" w:hAnsi="Times New Roman"/>
-                <w:bCs/>
+              <w:pStyle w:val="ListParagraph"/>
+              <w:tabs>
+                <w:tab w:val="center" w:pos="1701"/>
+                <w:tab w:val="center" w:pos="4536"/>
+                <w:tab w:val="center" w:pos="7938"/>
+              </w:tabs>
+              <w:spacing w:after="160" w:line="259" w:lineRule="auto"/>
+              <w:ind w:left="63"/>
+              <w:rPr>
+                <w:rFonts w:ascii="Times New Roman" w:hAnsi="Times New Roman"/>
                 <w:sz w:val="26"/>
                 <w:szCs w:val="26"/>
                 <w:lang w:val="vi-VN"/>
               </w:rPr>
-              <w:t xml:space="preserve"> </w:t>
-            </w:r>
-            <w:r>
-              <w:rPr>
-                <w:rFonts w:ascii="Times New Roman" w:hAnsi="Times New Roman"/>
-                <w:bCs/>
-                <w:sz w:val="26"/>
-                <w:szCs w:val="26"/>
-              </w:rPr>
-              <w:t>hàng hoá không được bằng rỗng hoặc bằng  null.</w:t>
+            </w:pPr>
+            <w:r>
+              <w:rPr>
+                <w:rFonts w:ascii="Times New Roman" w:hAnsi="Times New Roman"/>
+                <w:bCs/>
+                <w:sz w:val="26"/>
+                <w:szCs w:val="26"/>
+              </w:rPr>
+              <w:t>Không dược để trống, không được chứa ký tự đặc biệt hoặc số, viết hoa chữ cái đầu.</w:t>
             </w:r>
           </w:p>
         </w:tc>
@@ -26232,36 +26147,34 @@
                 <w:rFonts w:ascii="Times New Roman" w:hAnsi="Times New Roman"/>
                 <w:sz w:val="26"/>
                 <w:szCs w:val="26"/>
-              </w:rPr>
-            </w:pPr>
-            <w:r>
-              <w:rPr>
-                <w:rFonts w:ascii="Times New Roman" w:hAnsi="Times New Roman"/>
-                <w:bCs/>
-                <w:sz w:val="26"/>
-                <w:szCs w:val="26"/>
-              </w:rPr>
-              <w:t>Tên loại</w:t>
-            </w:r>
-            <w:r>
-              <w:rPr>
-                <w:rFonts w:ascii="Times New Roman" w:hAnsi="Times New Roman"/>
-                <w:bCs/>
-                <w:sz w:val="26"/>
-                <w:szCs w:val="26"/>
                 <w:lang w:val="vi-VN"/>
               </w:rPr>
-              <w:t xml:space="preserve"> </w:t>
-            </w:r>
-            <w:r>
-              <w:rPr>
-                <w:rFonts w:ascii="Times New Roman" w:hAnsi="Times New Roman"/>
-                <w:bCs/>
-                <w:sz w:val="26"/>
-                <w:szCs w:val="26"/>
-              </w:rPr>
-              <w:t>hàng hoá không được bằng rỗng hoặc bằng  null.</w:t>
-            </w:r>
+            </w:pPr>
+            <w:r>
+              <w:rPr>
+                <w:rFonts w:ascii="Times New Roman" w:hAnsi="Times New Roman"/>
+                <w:bCs/>
+                <w:sz w:val="26"/>
+                <w:szCs w:val="26"/>
+              </w:rPr>
+              <w:t>Không dược để trống, không được chứa ký tự đặc biệt hoặc số, viết hoa chữ cái đầu.</w:t>
+            </w:r>
+          </w:p>
+          <w:p>
+            <w:pPr>
+              <w:pStyle w:val="ListParagraph"/>
+              <w:tabs>
+                <w:tab w:val="center" w:pos="1701"/>
+                <w:tab w:val="center" w:pos="4536"/>
+                <w:tab w:val="center" w:pos="7938"/>
+              </w:tabs>
+              <w:ind w:left="63"/>
+              <w:rPr>
+                <w:rFonts w:ascii="Times New Roman" w:hAnsi="Times New Roman"/>
+                <w:sz w:val="26"/>
+                <w:szCs w:val="26"/>
+              </w:rPr>
+            </w:pPr>
           </w:p>
         </w:tc>
         <w:tc>
@@ -26453,7 +26366,6 @@
                 <w:sz w:val="26"/>
                 <w:szCs w:val="26"/>
               </w:rPr>
-              <w:lastRenderedPageBreak/>
               <w:t>2.</w:t>
             </w:r>
             <w:r>

</xml_diff>